<commit_message>
feat: change file and materials name
</commit_message>
<xml_diff>
--- a/public/doc/Lembar Kerja Mahasiswa 1.docx
+++ b/public/doc/Lembar Kerja Mahasiswa 1.docx
@@ -56,6 +56,31 @@
     </w:p>
     <w:p>
       <w:pPr>
+        <w:keepNext w:val="0"/>
+        <w:keepLines w:val="0"/>
+        <w:pageBreakBefore w:val="0"/>
+        <w:widowControl w:val="0"/>
+        <w:pBdr>
+          <w:top w:space="0" w:sz="0" w:val="nil"/>
+          <w:left w:space="0" w:sz="0" w:val="nil"/>
+          <w:bottom w:space="0" w:sz="0" w:val="nil"/>
+          <w:right w:space="0" w:sz="0" w:val="nil"/>
+          <w:between w:space="0" w:sz="0" w:val="nil"/>
+        </w:pBdr>
+        <w:shd w:fill="auto" w:val="clear"/>
+        <w:spacing w:after="0" w:before="0" w:line="276" w:lineRule="auto"/>
+        <w:ind w:left="0" w:right="0" w:firstLine="0"/>
+        <w:jc w:val="left"/>
+        <w:rPr/>
+      </w:pPr>
+      <w:r>
+        <w:rPr>
+          <w:rtl w:val="0"/>
+        </w:rPr>
+      </w:r>
+    </w:p>
+    <w:p>
+      <w:pPr>
         <w:spacing w:after="0" w:before="0" w:lineRule="auto"/>
         <w:jc w:val="center"/>
         <w:rPr>
@@ -305,7 +330,7 @@
       <w:pPr>
         <w:numPr>
           <w:ilvl w:val="0"/>
-          <w:numId w:val="1"/>
+          <w:numId w:val="2"/>
         </w:numPr>
         <w:spacing w:after="0" w:before="0" w:line="276" w:lineRule="auto"/>
         <w:ind w:left="720" w:hanging="360"/>
@@ -329,7 +354,7 @@
       <w:pPr>
         <w:numPr>
           <w:ilvl w:val="0"/>
-          <w:numId w:val="1"/>
+          <w:numId w:val="2"/>
         </w:numPr>
         <w:spacing w:after="0" w:before="0" w:line="276" w:lineRule="auto"/>
         <w:ind w:left="720" w:hanging="360"/>
@@ -1387,11 +1412,6 @@
               </w:rPr>
               <w:t xml:space="preserve">.</w:t>
             </w:r>
-            <w:r>
-              <w:rPr>
-                <w:rtl w:val="0"/>
-              </w:rPr>
-            </w:r>
           </w:p>
         </w:tc>
       </w:tr>
@@ -2781,7 +2801,7 @@
       <w:pPr>
         <w:numPr>
           <w:ilvl w:val="0"/>
-          <w:numId w:val="2"/>
+          <w:numId w:val="3"/>
         </w:numPr>
         <w:spacing w:after="0" w:before="0" w:line="276" w:lineRule="auto"/>
         <w:ind w:left="720" w:hanging="360"/>
@@ -2815,7 +2835,7 @@
       <w:pPr>
         <w:numPr>
           <w:ilvl w:val="0"/>
-          <w:numId w:val="2"/>
+          <w:numId w:val="3"/>
         </w:numPr>
         <w:spacing w:after="0" w:before="0" w:line="276" w:lineRule="auto"/>
         <w:ind w:left="720" w:hanging="360"/>
@@ -2849,7 +2869,7 @@
       <w:pPr>
         <w:numPr>
           <w:ilvl w:val="0"/>
-          <w:numId w:val="2"/>
+          <w:numId w:val="3"/>
         </w:numPr>
         <w:spacing w:after="0" w:before="0" w:line="276" w:lineRule="auto"/>
         <w:ind w:left="720" w:hanging="360"/>
@@ -2883,7 +2903,7 @@
       <w:pPr>
         <w:numPr>
           <w:ilvl w:val="0"/>
-          <w:numId w:val="2"/>
+          <w:numId w:val="3"/>
         </w:numPr>
         <w:spacing w:after="0" w:before="0" w:line="276" w:lineRule="auto"/>
         <w:ind w:left="720" w:hanging="360"/>
@@ -2917,7 +2937,7 @@
       <w:pPr>
         <w:numPr>
           <w:ilvl w:val="0"/>
-          <w:numId w:val="2"/>
+          <w:numId w:val="3"/>
         </w:numPr>
         <w:spacing w:after="0" w:before="0" w:line="276" w:lineRule="auto"/>
         <w:ind w:left="720" w:hanging="360"/>
@@ -2951,7 +2971,7 @@
       <w:pPr>
         <w:numPr>
           <w:ilvl w:val="0"/>
-          <w:numId w:val="2"/>
+          <w:numId w:val="3"/>
         </w:numPr>
         <w:spacing w:after="0" w:before="0" w:line="276" w:lineRule="auto"/>
         <w:ind w:left="720" w:hanging="360"/>
@@ -2985,7 +3005,7 @@
       <w:pPr>
         <w:numPr>
           <w:ilvl w:val="0"/>
-          <w:numId w:val="2"/>
+          <w:numId w:val="3"/>
         </w:numPr>
         <w:spacing w:after="0" w:before="0" w:line="276" w:lineRule="auto"/>
         <w:ind w:left="720" w:hanging="360"/>
@@ -3019,7 +3039,7 @@
       <w:pPr>
         <w:numPr>
           <w:ilvl w:val="0"/>
-          <w:numId w:val="2"/>
+          <w:numId w:val="3"/>
         </w:numPr>
         <w:spacing w:after="0" w:before="0" w:line="276" w:lineRule="auto"/>
         <w:ind w:left="720" w:hanging="360"/>
@@ -3477,7 +3497,7 @@
               <w:widowControl w:val="1"/>
               <w:numPr>
                 <w:ilvl w:val="2"/>
-                <w:numId w:val="4"/>
+                <w:numId w:val="5"/>
               </w:numPr>
               <w:pBdr>
                 <w:top w:space="0" w:sz="0" w:val="nil"/>
@@ -3555,7 +3575,7 @@
               <w:widowControl w:val="1"/>
               <w:numPr>
                 <w:ilvl w:val="2"/>
-                <w:numId w:val="4"/>
+                <w:numId w:val="5"/>
               </w:numPr>
               <w:pBdr>
                 <w:top w:space="0" w:sz="0" w:val="nil"/>
@@ -3633,7 +3653,7 @@
               <w:widowControl w:val="1"/>
               <w:numPr>
                 <w:ilvl w:val="2"/>
-                <w:numId w:val="4"/>
+                <w:numId w:val="5"/>
               </w:numPr>
               <w:pBdr>
                 <w:top w:space="0" w:sz="0" w:val="nil"/>
@@ -3728,7 +3748,7 @@
       <w:pPr>
         <w:numPr>
           <w:ilvl w:val="0"/>
-          <w:numId w:val="3"/>
+          <w:numId w:val="4"/>
         </w:numPr>
         <w:spacing w:after="0" w:before="0" w:line="276" w:lineRule="auto"/>
         <w:ind w:left="720" w:hanging="360"/>
@@ -3774,314 +3794,38 @@
     </w:p>
     <w:p>
       <w:pPr>
-        <w:keepNext w:val="0"/>
-        <w:keepLines w:val="0"/>
-        <w:pageBreakBefore w:val="0"/>
-        <w:widowControl w:val="1"/>
         <w:numPr>
           <w:ilvl w:val="3"/>
-          <w:numId w:val="3"/>
+          <w:numId w:val="4"/>
         </w:numPr>
-        <w:pBdr>
-          <w:top w:space="0" w:sz="0" w:val="nil"/>
-          <w:left w:space="0" w:sz="0" w:val="nil"/>
-          <w:bottom w:space="0" w:sz="0" w:val="nil"/>
-          <w:right w:space="0" w:sz="0" w:val="nil"/>
-          <w:between w:space="0" w:sz="0" w:val="nil"/>
-        </w:pBdr>
-        <w:shd w:fill="auto" w:val="clear"/>
-        <w:spacing w:after="0" w:before="0" w:line="276" w:lineRule="auto"/>
-        <w:ind w:left="993" w:right="0" w:hanging="283.9999999999999"/>
-        <w:jc w:val="left"/>
-        <w:rPr>
-          <w:rFonts w:ascii="Times New Roman" w:cs="Times New Roman" w:eastAsia="Times New Roman" w:hAnsi="Times New Roman"/>
-          <w:b w:val="0"/>
-          <w:i w:val="0"/>
-          <w:smallCaps w:val="0"/>
-          <w:strike w:val="0"/>
-          <w:sz w:val="24"/>
-          <w:szCs w:val="24"/>
-          <w:shd w:fill="auto" w:val="clear"/>
-          <w:vertAlign w:val="baseline"/>
-        </w:rPr>
-      </w:pPr>
-      <w:r>
-        <w:rPr>
-          <w:rFonts w:ascii="Times New Roman" w:cs="Times New Roman" w:eastAsia="Times New Roman" w:hAnsi="Times New Roman"/>
-          <w:sz w:val="24"/>
-          <w:szCs w:val="24"/>
-          <w:rtl w:val="0"/>
-        </w:rPr>
-        <w:t xml:space="preserve">Unduh dan kerjakan esai deskriptif pertemuan 1 pada format yang disediakan di </w:t>
-      </w:r>
-      <w:r>
-        <w:rPr>
-          <w:rFonts w:ascii="Times New Roman" w:cs="Times New Roman" w:eastAsia="Times New Roman" w:hAnsi="Times New Roman"/>
-          <w:i w:val="1"/>
-          <w:sz w:val="24"/>
-          <w:szCs w:val="24"/>
-          <w:rtl w:val="0"/>
-        </w:rPr>
-        <w:t xml:space="preserve">e-module flipbook</w:t>
-      </w:r>
-      <w:r>
-        <w:rPr>
-          <w:rFonts w:ascii="Times New Roman" w:cs="Times New Roman" w:eastAsia="Times New Roman" w:hAnsi="Times New Roman"/>
-          <w:sz w:val="24"/>
-          <w:szCs w:val="24"/>
-          <w:rtl w:val="0"/>
-        </w:rPr>
-        <w:t xml:space="preserve">, lalu unggah hasilnya sesuai petunjuk.</w:t>
-      </w:r>
-    </w:p>
-    <w:p>
-      <w:pPr>
-        <w:keepNext w:val="0"/>
-        <w:keepLines w:val="0"/>
-        <w:pageBreakBefore w:val="0"/>
-        <w:widowControl w:val="1"/>
-        <w:numPr>
-          <w:ilvl w:val="3"/>
-          <w:numId w:val="3"/>
-        </w:numPr>
-        <w:pBdr>
-          <w:top w:space="0" w:sz="0" w:val="nil"/>
-          <w:left w:space="0" w:sz="0" w:val="nil"/>
-          <w:bottom w:space="0" w:sz="0" w:val="nil"/>
-          <w:right w:space="0" w:sz="0" w:val="nil"/>
-          <w:between w:space="0" w:sz="0" w:val="nil"/>
-        </w:pBdr>
-        <w:shd w:fill="auto" w:val="clear"/>
-        <w:spacing w:after="0" w:before="0" w:line="276" w:lineRule="auto"/>
-        <w:ind w:left="993" w:right="0" w:hanging="283.9999999999999"/>
-        <w:jc w:val="left"/>
-        <w:rPr>
-          <w:rFonts w:ascii="Times New Roman" w:cs="Times New Roman" w:eastAsia="Times New Roman" w:hAnsi="Times New Roman"/>
-          <w:b w:val="0"/>
-          <w:i w:val="0"/>
-          <w:smallCaps w:val="0"/>
-          <w:strike w:val="0"/>
-          <w:sz w:val="24"/>
-          <w:szCs w:val="24"/>
-          <w:shd w:fill="auto" w:val="clear"/>
-          <w:vertAlign w:val="baseline"/>
-        </w:rPr>
-      </w:pPr>
-      <w:r>
-        <w:rPr>
-          <w:rFonts w:ascii="Times New Roman" w:cs="Times New Roman" w:eastAsia="Times New Roman" w:hAnsi="Times New Roman"/>
-          <w:sz w:val="24"/>
-          <w:szCs w:val="24"/>
-          <w:rtl w:val="0"/>
-        </w:rPr>
-        <w:t xml:space="preserve">Kerjakan pretest literasi digital dan angket</w:t>
-      </w:r>
-      <w:r>
-        <w:rPr>
-          <w:rFonts w:ascii="Times New Roman" w:cs="Times New Roman" w:eastAsia="Times New Roman" w:hAnsi="Times New Roman"/>
-          <w:i w:val="1"/>
-          <w:sz w:val="24"/>
-          <w:szCs w:val="24"/>
-          <w:rtl w:val="0"/>
-        </w:rPr>
-        <w:t xml:space="preserve"> student ownership of learning</w:t>
-      </w:r>
-      <w:r>
-        <w:rPr>
-          <w:rFonts w:ascii="Times New Roman" w:cs="Times New Roman" w:eastAsia="Times New Roman" w:hAnsi="Times New Roman"/>
-          <w:sz w:val="24"/>
-          <w:szCs w:val="24"/>
-          <w:rtl w:val="0"/>
-        </w:rPr>
-        <w:t xml:space="preserve"> melalui fitur yang disediakan dalam </w:t>
-      </w:r>
-      <w:r>
-        <w:rPr>
-          <w:rFonts w:ascii="Times New Roman" w:cs="Times New Roman" w:eastAsia="Times New Roman" w:hAnsi="Times New Roman"/>
-          <w:i w:val="1"/>
-          <w:sz w:val="24"/>
-          <w:szCs w:val="24"/>
-          <w:rtl w:val="0"/>
-        </w:rPr>
-        <w:t xml:space="preserve">e-module flipbook.</w:t>
-      </w:r>
-      <w:r>
-        <w:rPr>
-          <w:rtl w:val="0"/>
-        </w:rPr>
-      </w:r>
-    </w:p>
-    <w:p>
-      <w:pPr>
-        <w:keepNext w:val="0"/>
-        <w:keepLines w:val="0"/>
-        <w:pageBreakBefore w:val="0"/>
-        <w:widowControl w:val="1"/>
-        <w:pBdr>
-          <w:top w:space="0" w:sz="0" w:val="nil"/>
-          <w:left w:space="0" w:sz="0" w:val="nil"/>
-          <w:bottom w:space="0" w:sz="0" w:val="nil"/>
-          <w:right w:space="0" w:sz="0" w:val="nil"/>
-          <w:between w:space="0" w:sz="0" w:val="nil"/>
-        </w:pBdr>
-        <w:shd w:fill="auto" w:val="clear"/>
-        <w:spacing w:after="0" w:before="0" w:line="276" w:lineRule="auto"/>
-        <w:ind w:left="993" w:right="0" w:firstLine="0"/>
-        <w:jc w:val="left"/>
-        <w:rPr>
-          <w:rFonts w:ascii="Times New Roman" w:cs="Times New Roman" w:eastAsia="Times New Roman" w:hAnsi="Times New Roman"/>
-          <w:b w:val="0"/>
-          <w:i w:val="0"/>
-          <w:smallCaps w:val="0"/>
-          <w:strike w:val="0"/>
-          <w:color w:val="000000"/>
-          <w:sz w:val="24"/>
-          <w:szCs w:val="24"/>
-          <w:u w:val="none"/>
-          <w:shd w:fill="auto" w:val="clear"/>
-          <w:vertAlign w:val="baseline"/>
-        </w:rPr>
-      </w:pPr>
-      <w:r>
-        <w:rPr>
-          <w:rtl w:val="0"/>
-        </w:rPr>
-      </w:r>
-    </w:p>
-    <w:p>
-      <w:pPr>
-        <w:numPr>
-          <w:ilvl w:val="0"/>
-          <w:numId w:val="3"/>
-        </w:numPr>
-        <w:spacing w:after="0" w:before="0" w:line="276" w:lineRule="auto"/>
-        <w:ind w:left="720" w:hanging="360"/>
+        <w:spacing w:after="0" w:line="276" w:lineRule="auto"/>
+        <w:ind w:left="1080" w:hanging="360"/>
+        <w:rPr>
+          <w:rFonts w:ascii="Times New Roman" w:cs="Times New Roman" w:eastAsia="Times New Roman" w:hAnsi="Times New Roman"/>
+          <w:sz w:val="24"/>
+          <w:szCs w:val="24"/>
+        </w:rPr>
+      </w:pPr>
+      <w:r>
         <w:rPr>
           <w:rFonts w:ascii="Times New Roman" w:cs="Times New Roman" w:eastAsia="Times New Roman" w:hAnsi="Times New Roman"/>
           <w:b w:val="1"/>
           <w:sz w:val="24"/>
           <w:szCs w:val="24"/>
-        </w:rPr>
-      </w:pPr>
-      <w:r>
-        <w:rPr>
-          <w:rFonts w:ascii="Times New Roman" w:cs="Times New Roman" w:eastAsia="Times New Roman" w:hAnsi="Times New Roman"/>
-          <w:b w:val="1"/>
-          <w:sz w:val="24"/>
-          <w:szCs w:val="24"/>
-          <w:rtl w:val="0"/>
-        </w:rPr>
-        <w:t xml:space="preserve">Kegiatan Inti</w:t>
-      </w:r>
-    </w:p>
-    <w:p>
-      <w:pPr>
-        <w:spacing w:after="0" w:before="0" w:line="276" w:lineRule="auto"/>
-        <w:ind w:left="720" w:firstLine="0"/>
-        <w:rPr>
-          <w:rFonts w:ascii="Times New Roman" w:cs="Times New Roman" w:eastAsia="Times New Roman" w:hAnsi="Times New Roman"/>
-          <w:b w:val="1"/>
-          <w:i w:val="1"/>
-          <w:sz w:val="24"/>
-          <w:szCs w:val="24"/>
-        </w:rPr>
-      </w:pPr>
-      <w:r>
-        <w:rPr>
-          <w:rFonts w:ascii="Times New Roman" w:cs="Times New Roman" w:eastAsia="Times New Roman" w:hAnsi="Times New Roman"/>
-          <w:b w:val="1"/>
-          <w:sz w:val="24"/>
-          <w:szCs w:val="24"/>
-          <w:rtl w:val="0"/>
-        </w:rPr>
-        <w:t xml:space="preserve">Tahap 1: </w:t>
-      </w:r>
-      <w:r>
-        <w:rPr>
-          <w:rFonts w:ascii="Times New Roman" w:cs="Times New Roman" w:eastAsia="Times New Roman" w:hAnsi="Times New Roman"/>
-          <w:b w:val="1"/>
-          <w:i w:val="1"/>
-          <w:sz w:val="24"/>
-          <w:szCs w:val="24"/>
-          <w:rtl w:val="0"/>
-        </w:rPr>
-        <w:t xml:space="preserve">ORIENT STUDENTS TO THE PROBLEM</w:t>
-      </w:r>
-    </w:p>
-    <w:p>
-      <w:pPr>
-        <w:spacing w:after="0" w:before="0" w:line="276" w:lineRule="auto"/>
-        <w:ind w:left="720" w:firstLine="0"/>
-        <w:rPr>
-          <w:rFonts w:ascii="Times New Roman" w:cs="Times New Roman" w:eastAsia="Times New Roman" w:hAnsi="Times New Roman"/>
-          <w:b w:val="1"/>
-          <w:sz w:val="24"/>
-          <w:szCs w:val="24"/>
-        </w:rPr>
-      </w:pPr>
-      <w:r>
-        <w:rPr>
-          <w:rtl w:val="0"/>
-        </w:rPr>
-      </w:r>
-    </w:p>
-    <w:p>
-      <w:pPr>
-        <w:keepNext w:val="0"/>
-        <w:keepLines w:val="0"/>
-        <w:pageBreakBefore w:val="0"/>
-        <w:widowControl w:val="1"/>
-        <w:numPr>
-          <w:ilvl w:val="3"/>
-          <w:numId w:val="3"/>
-        </w:numPr>
-        <w:pBdr>
-          <w:top w:space="0" w:sz="0" w:val="nil"/>
-          <w:left w:space="0" w:sz="0" w:val="nil"/>
-          <w:bottom w:space="0" w:sz="0" w:val="nil"/>
-          <w:right w:space="0" w:sz="0" w:val="nil"/>
-          <w:between w:space="0" w:sz="0" w:val="nil"/>
-        </w:pBdr>
-        <w:shd w:fill="auto" w:val="clear"/>
-        <w:spacing w:after="0" w:before="0" w:line="276" w:lineRule="auto"/>
-        <w:ind w:left="993" w:right="0" w:hanging="283.9999999999999"/>
-        <w:jc w:val="left"/>
-        <w:rPr>
-          <w:rFonts w:ascii="Times New Roman" w:cs="Times New Roman" w:eastAsia="Times New Roman" w:hAnsi="Times New Roman"/>
-          <w:b w:val="1"/>
-          <w:i w:val="0"/>
-          <w:smallCaps w:val="0"/>
-          <w:strike w:val="0"/>
-          <w:color w:val="000000"/>
-          <w:sz w:val="24"/>
-          <w:szCs w:val="24"/>
-          <w:u w:val="none"/>
-          <w:shd w:fill="auto" w:val="clear"/>
-          <w:vertAlign w:val="baseline"/>
-        </w:rPr>
-      </w:pPr>
-      <w:r>
-        <w:rPr>
-          <w:rFonts w:ascii="Times New Roman" w:cs="Times New Roman" w:eastAsia="Times New Roman" w:hAnsi="Times New Roman"/>
-          <w:b w:val="1"/>
-          <w:i w:val="0"/>
-          <w:smallCaps w:val="0"/>
-          <w:strike w:val="0"/>
-          <w:color w:val="000000"/>
-          <w:sz w:val="24"/>
-          <w:szCs w:val="24"/>
-          <w:u w:val="none"/>
-          <w:shd w:fill="auto" w:val="clear"/>
-          <w:vertAlign w:val="baseline"/>
           <w:rtl w:val="0"/>
         </w:rPr>
         <w:t xml:space="preserve">Video Permasalah Pada Tumbuhan</w:t>
       </w:r>
-    </w:p>
-    <w:p>
-      <w:pPr>
-        <w:spacing w:after="0" w:before="0" w:lineRule="auto"/>
-        <w:ind w:left="720" w:firstLine="0"/>
+      <w:r>
+        <w:rPr>
+          <w:rtl w:val="0"/>
+        </w:rPr>
+      </w:r>
+    </w:p>
+    <w:p>
+      <w:pPr>
+        <w:spacing w:after="0" w:lineRule="auto"/>
+        <w:ind w:left="1080" w:firstLine="0"/>
         <w:rPr>
           <w:rFonts w:ascii="Times New Roman" w:cs="Times New Roman" w:eastAsia="Times New Roman" w:hAnsi="Times New Roman"/>
           <w:sz w:val="24"/>
@@ -4100,24 +3844,8 @@
     </w:p>
     <w:p>
       <w:pPr>
-        <w:spacing w:after="0" w:before="0" w:lineRule="auto"/>
-        <w:ind w:left="720" w:firstLine="0"/>
-        <w:rPr>
-          <w:rFonts w:ascii="Times New Roman" w:cs="Times New Roman" w:eastAsia="Times New Roman" w:hAnsi="Times New Roman"/>
-          <w:sz w:val="24"/>
-          <w:szCs w:val="24"/>
-        </w:rPr>
-      </w:pPr>
-      <w:r>
-        <w:rPr>
-          <w:rtl w:val="0"/>
-        </w:rPr>
-      </w:r>
-    </w:p>
-    <w:p>
-      <w:pPr>
-        <w:spacing w:after="0" w:before="0" w:lineRule="auto"/>
-        <w:ind w:left="720" w:firstLine="0"/>
+        <w:spacing w:after="0" w:lineRule="auto"/>
+        <w:ind w:left="1080" w:firstLine="0"/>
         <w:rPr>
           <w:rFonts w:ascii="Times New Roman" w:cs="Times New Roman" w:eastAsia="Times New Roman" w:hAnsi="Times New Roman"/>
           <w:sz w:val="24"/>
@@ -4134,19 +3862,23 @@
             <w:u w:val="single"/>
             <w:rtl w:val="0"/>
           </w:rPr>
-          <w:t xml:space="preserve">https://youtu.be/sZqNXsRO24M?feature=shared</w:t>
+          <w:t xml:space="preserve">https://drive.google.com/file/d/1B-216mu-q3fU_2l5p37PvJwqobhxK58Q/view?usp=drive_link</w:t>
         </w:r>
       </w:hyperlink>
       <w:r>
         <w:rPr>
-          <w:rtl w:val="0"/>
-        </w:rPr>
-      </w:r>
-    </w:p>
-    <w:p>
-      <w:pPr>
-        <w:spacing w:after="0" w:before="0" w:lineRule="auto"/>
-        <w:ind w:left="720" w:firstLine="0"/>
+          <w:rFonts w:ascii="Times New Roman" w:cs="Times New Roman" w:eastAsia="Times New Roman" w:hAnsi="Times New Roman"/>
+          <w:sz w:val="24"/>
+          <w:szCs w:val="24"/>
+          <w:rtl w:val="0"/>
+        </w:rPr>
+        <w:t xml:space="preserve"> </w:t>
+      </w:r>
+    </w:p>
+    <w:p>
+      <w:pPr>
+        <w:spacing w:after="0" w:lineRule="auto"/>
+        <w:ind w:left="1080" w:firstLine="0"/>
         <w:rPr>
           <w:rFonts w:ascii="Times New Roman" w:cs="Times New Roman" w:eastAsia="Times New Roman" w:hAnsi="Times New Roman"/>
           <w:sz w:val="24"/>
@@ -4161,9 +3893,9 @@
         </w:rPr>
         <w:drawing>
           <wp:inline distB="114300" distT="114300" distL="114300" distR="114300">
-            <wp:extent cx="1995488" cy="1950860"/>
+            <wp:extent cx="2033588" cy="2030209"/>
             <wp:effectExtent b="0" l="0" r="0" t="0"/>
-            <wp:docPr id="5" name="image1.png"/>
+            <wp:docPr id="6" name="image1.png"/>
             <a:graphic>
               <a:graphicData uri="http://schemas.openxmlformats.org/drawingml/2006/picture">
                 <pic:pic>
@@ -4181,7 +3913,7 @@
                   <pic:spPr>
                     <a:xfrm>
                       <a:off x="0" y="0"/>
-                      <a:ext cx="1995488" cy="1950860"/>
+                      <a:ext cx="2033588" cy="2030209"/>
                     </a:xfrm>
                     <a:prstGeom prst="rect"/>
                     <a:ln/>
@@ -4200,10 +3932,132 @@
     </w:p>
     <w:p>
       <w:pPr>
-        <w:spacing w:after="0" w:before="0" w:lineRule="auto"/>
+        <w:spacing w:after="0" w:lineRule="auto"/>
+        <w:ind w:left="1080" w:firstLine="0"/>
+        <w:rPr>
+          <w:rFonts w:ascii="Times New Roman" w:cs="Times New Roman" w:eastAsia="Times New Roman" w:hAnsi="Times New Roman"/>
+          <w:sz w:val="24"/>
+          <w:szCs w:val="24"/>
+        </w:rPr>
+      </w:pPr>
+      <w:r>
+        <w:rPr>
+          <w:rtl w:val="0"/>
+        </w:rPr>
+      </w:r>
+    </w:p>
+    <w:p>
+      <w:pPr>
+        <w:spacing w:after="0" w:lineRule="auto"/>
+        <w:ind w:left="1080" w:firstLine="0"/>
+        <w:rPr>
+          <w:rFonts w:ascii="Times New Roman" w:cs="Times New Roman" w:eastAsia="Times New Roman" w:hAnsi="Times New Roman"/>
+          <w:sz w:val="24"/>
+          <w:szCs w:val="24"/>
+        </w:rPr>
+      </w:pPr>
+      <w:r>
+        <w:rPr>
+          <w:rtl w:val="0"/>
+        </w:rPr>
+      </w:r>
+    </w:p>
+    <w:p>
+      <w:pPr>
+        <w:keepNext w:val="0"/>
+        <w:keepLines w:val="0"/>
+        <w:pageBreakBefore w:val="0"/>
+        <w:widowControl w:val="1"/>
+        <w:pBdr>
+          <w:top w:space="0" w:sz="0" w:val="nil"/>
+          <w:left w:space="0" w:sz="0" w:val="nil"/>
+          <w:bottom w:space="0" w:sz="0" w:val="nil"/>
+          <w:right w:space="0" w:sz="0" w:val="nil"/>
+          <w:between w:space="0" w:sz="0" w:val="nil"/>
+        </w:pBdr>
+        <w:shd w:fill="auto" w:val="clear"/>
+        <w:spacing w:after="0" w:before="0" w:line="276" w:lineRule="auto"/>
+        <w:ind w:left="993" w:right="0" w:firstLine="0"/>
+        <w:jc w:val="left"/>
+        <w:rPr>
+          <w:rFonts w:ascii="Times New Roman" w:cs="Times New Roman" w:eastAsia="Times New Roman" w:hAnsi="Times New Roman"/>
+          <w:sz w:val="24"/>
+          <w:szCs w:val="24"/>
+        </w:rPr>
+      </w:pPr>
+      <w:r>
+        <w:rPr>
+          <w:rtl w:val="0"/>
+        </w:rPr>
+      </w:r>
+    </w:p>
+    <w:p>
+      <w:pPr>
+        <w:numPr>
+          <w:ilvl w:val="0"/>
+          <w:numId w:val="4"/>
+        </w:numPr>
+        <w:spacing w:after="0" w:before="0" w:line="276" w:lineRule="auto"/>
+        <w:ind w:left="720" w:hanging="360"/>
+        <w:rPr>
+          <w:rFonts w:ascii="Times New Roman" w:cs="Times New Roman" w:eastAsia="Times New Roman" w:hAnsi="Times New Roman"/>
+          <w:b w:val="1"/>
+          <w:sz w:val="24"/>
+          <w:szCs w:val="24"/>
+        </w:rPr>
+      </w:pPr>
+      <w:r>
+        <w:rPr>
+          <w:rFonts w:ascii="Times New Roman" w:cs="Times New Roman" w:eastAsia="Times New Roman" w:hAnsi="Times New Roman"/>
+          <w:b w:val="1"/>
+          <w:sz w:val="24"/>
+          <w:szCs w:val="24"/>
+          <w:rtl w:val="0"/>
+        </w:rPr>
+        <w:t xml:space="preserve">Kegiatan Inti</w:t>
+      </w:r>
+    </w:p>
+    <w:p>
+      <w:pPr>
+        <w:spacing w:after="0" w:before="0" w:line="276" w:lineRule="auto"/>
         <w:ind w:left="720" w:firstLine="0"/>
         <w:rPr>
           <w:rFonts w:ascii="Times New Roman" w:cs="Times New Roman" w:eastAsia="Times New Roman" w:hAnsi="Times New Roman"/>
+          <w:b w:val="1"/>
+          <w:i w:val="1"/>
+          <w:sz w:val="24"/>
+          <w:szCs w:val="24"/>
+        </w:rPr>
+      </w:pPr>
+      <w:r>
+        <w:rPr>
+          <w:rFonts w:ascii="Times New Roman" w:cs="Times New Roman" w:eastAsia="Times New Roman" w:hAnsi="Times New Roman"/>
+          <w:b w:val="1"/>
+          <w:sz w:val="24"/>
+          <w:szCs w:val="24"/>
+          <w:rtl w:val="0"/>
+        </w:rPr>
+        <w:t xml:space="preserve">Tahap 1: </w:t>
+      </w:r>
+      <w:r>
+        <w:rPr>
+          <w:rFonts w:ascii="Times New Roman" w:cs="Times New Roman" w:eastAsia="Times New Roman" w:hAnsi="Times New Roman"/>
+          <w:b w:val="1"/>
+          <w:i w:val="1"/>
+          <w:sz w:val="24"/>
+          <w:szCs w:val="24"/>
+          <w:rtl w:val="0"/>
+        </w:rPr>
+        <w:t xml:space="preserve">ORIENT STUDENTS TO THE PROBLEM</w:t>
+      </w:r>
+    </w:p>
+    <w:p>
+      <w:pPr>
+        <w:spacing w:after="0" w:before="0" w:line="276" w:lineRule="auto"/>
+        <w:ind w:left="720" w:firstLine="0"/>
+        <w:rPr>
+          <w:rFonts w:ascii="Times New Roman" w:cs="Times New Roman" w:eastAsia="Times New Roman" w:hAnsi="Times New Roman"/>
+          <w:b w:val="1"/>
           <w:sz w:val="24"/>
           <w:szCs w:val="24"/>
         </w:rPr>
@@ -4222,7 +4076,7 @@
         <w:widowControl w:val="1"/>
         <w:numPr>
           <w:ilvl w:val="3"/>
-          <w:numId w:val="3"/>
+          <w:numId w:val="4"/>
         </w:numPr>
         <w:pBdr>
           <w:top w:space="0" w:sz="0" w:val="nil"/>
@@ -4253,6 +4107,16 @@
         <w:rPr>
           <w:rFonts w:ascii="Times New Roman" w:cs="Times New Roman" w:eastAsia="Times New Roman" w:hAnsi="Times New Roman"/>
           <w:b w:val="1"/>
+          <w:sz w:val="24"/>
+          <w:szCs w:val="24"/>
+          <w:rtl w:val="0"/>
+        </w:rPr>
+        <w:t xml:space="preserve">Artikel</w:t>
+      </w:r>
+      <w:r>
+        <w:rPr>
+          <w:rFonts w:ascii="Times New Roman" w:cs="Times New Roman" w:eastAsia="Times New Roman" w:hAnsi="Times New Roman"/>
+          <w:b w:val="1"/>
           <w:i w:val="0"/>
           <w:smallCaps w:val="0"/>
           <w:strike w:val="0"/>
@@ -4264,7 +4128,34 @@
           <w:vertAlign w:val="baseline"/>
           <w:rtl w:val="0"/>
         </w:rPr>
-        <w:t xml:space="preserve">Mengidentifikasi permasalahan</w:t>
+        <w:t xml:space="preserve"> Permasalahan </w:t>
+      </w:r>
+      <w:r>
+        <w:rPr>
+          <w:rFonts w:ascii="Times New Roman" w:cs="Times New Roman" w:eastAsia="Times New Roman" w:hAnsi="Times New Roman"/>
+          <w:b w:val="1"/>
+          <w:sz w:val="24"/>
+          <w:szCs w:val="24"/>
+          <w:rtl w:val="0"/>
+        </w:rPr>
+        <w:t xml:space="preserve">p</w:t>
+      </w:r>
+      <w:r>
+        <w:rPr>
+          <w:rFonts w:ascii="Times New Roman" w:cs="Times New Roman" w:eastAsia="Times New Roman" w:hAnsi="Times New Roman"/>
+          <w:b w:val="1"/>
+          <w:i w:val="0"/>
+          <w:smallCaps w:val="0"/>
+          <w:strike w:val="0"/>
+          <w:color w:val="000000"/>
+          <w:sz w:val="24"/>
+          <w:szCs w:val="24"/>
+          <w:u w:val="none"/>
+          <w:shd w:fill="auto" w:val="clear"/>
+          <w:vertAlign w:val="baseline"/>
+          <w:rtl w:val="0"/>
+        </w:rPr>
+        <w:t xml:space="preserve">ada Tumbuhan</w:t>
       </w:r>
     </w:p>
     <w:p>
@@ -4284,16 +4175,320 @@
           <w:szCs w:val="24"/>
           <w:rtl w:val="0"/>
         </w:rPr>
-        <w:t xml:space="preserve">Setelah menonton video, </w:t>
-      </w:r>
-      <w:r>
-        <w:rPr>
-          <w:rFonts w:ascii="Times New Roman" w:cs="Times New Roman" w:eastAsia="Times New Roman" w:hAnsi="Times New Roman"/>
-          <w:sz w:val="24"/>
-          <w:szCs w:val="24"/>
-          <w:rtl w:val="0"/>
-        </w:rPr>
-        <w:t xml:space="preserve">identifikasilah permasalahan tumbuhan di lingkungan sekitar kalian yang berkaitan dengan Sel dan Air Pada Tumbuhan, Keseimbangan Air dalam Tubuh Tumbuhan, serta Nutrisi dan Transport Nutrisi pada Tumbuhan (minimal 4).</w:t>
+        <w:t xml:space="preserve">Bacalah beberapa artikel yang telah disediakan pada tautan berikut:</w:t>
+      </w:r>
+    </w:p>
+    <w:p>
+      <w:pPr>
+        <w:spacing w:after="0" w:before="0" w:lineRule="auto"/>
+        <w:ind w:left="720" w:firstLine="0"/>
+        <w:rPr>
+          <w:rFonts w:ascii="Times New Roman" w:cs="Times New Roman" w:eastAsia="Times New Roman" w:hAnsi="Times New Roman"/>
+          <w:sz w:val="24"/>
+          <w:szCs w:val="24"/>
+        </w:rPr>
+      </w:pPr>
+      <w:hyperlink r:id="rId9">
+        <w:r>
+          <w:rPr>
+            <w:rFonts w:ascii="Times New Roman" w:cs="Times New Roman" w:eastAsia="Times New Roman" w:hAnsi="Times New Roman"/>
+            <w:color w:val="1155cc"/>
+            <w:sz w:val="24"/>
+            <w:szCs w:val="24"/>
+            <w:u w:val="single"/>
+            <w:rtl w:val="0"/>
+          </w:rPr>
+          <w:t xml:space="preserve">https://drive.google.com/drive/folders/1AclQjipx22hNcNFqOJn0cqKgct1GlG4D?usp=sharing</w:t>
+        </w:r>
+      </w:hyperlink>
+      <w:r>
+        <w:rPr>
+          <w:rFonts w:ascii="Times New Roman" w:cs="Times New Roman" w:eastAsia="Times New Roman" w:hAnsi="Times New Roman"/>
+          <w:sz w:val="24"/>
+          <w:szCs w:val="24"/>
+          <w:rtl w:val="0"/>
+        </w:rPr>
+        <w:t xml:space="preserve"> </w:t>
+      </w:r>
+    </w:p>
+    <w:p>
+      <w:pPr>
+        <w:spacing w:after="0" w:before="0" w:lineRule="auto"/>
+        <w:ind w:left="720" w:firstLine="0"/>
+        <w:rPr>
+          <w:rFonts w:ascii="Times New Roman" w:cs="Times New Roman" w:eastAsia="Times New Roman" w:hAnsi="Times New Roman"/>
+          <w:sz w:val="24"/>
+          <w:szCs w:val="24"/>
+        </w:rPr>
+      </w:pPr>
+      <w:r>
+        <w:rPr>
+          <w:rFonts w:ascii="Times New Roman" w:cs="Times New Roman" w:eastAsia="Times New Roman" w:hAnsi="Times New Roman"/>
+          <w:sz w:val="24"/>
+          <w:szCs w:val="24"/>
+        </w:rPr>
+        <w:drawing>
+          <wp:inline distB="114300" distT="114300" distL="114300" distR="114300">
+            <wp:extent cx="1347788" cy="1339765"/>
+            <wp:effectExtent b="0" l="0" r="0" t="0"/>
+            <wp:docPr id="7" name="image2.png"/>
+            <a:graphic>
+              <a:graphicData uri="http://schemas.openxmlformats.org/drawingml/2006/picture">
+                <pic:pic>
+                  <pic:nvPicPr>
+                    <pic:cNvPr id="0" name="image2.png"/>
+                    <pic:cNvPicPr preferRelativeResize="0"/>
+                  </pic:nvPicPr>
+                  <pic:blipFill>
+                    <a:blip r:embed="rId10"/>
+                    <a:srcRect b="0" l="0" r="0" t="0"/>
+                    <a:stretch>
+                      <a:fillRect/>
+                    </a:stretch>
+                  </pic:blipFill>
+                  <pic:spPr>
+                    <a:xfrm>
+                      <a:off x="0" y="0"/>
+                      <a:ext cx="1347788" cy="1339765"/>
+                    </a:xfrm>
+                    <a:prstGeom prst="rect"/>
+                    <a:ln/>
+                  </pic:spPr>
+                </pic:pic>
+              </a:graphicData>
+            </a:graphic>
+          </wp:inline>
+        </w:drawing>
+      </w:r>
+      <w:r>
+        <w:rPr>
+          <w:rtl w:val="0"/>
+        </w:rPr>
+      </w:r>
+    </w:p>
+    <w:p>
+      <w:pPr>
+        <w:spacing w:after="0" w:before="0" w:lineRule="auto"/>
+        <w:ind w:left="720" w:firstLine="0"/>
+        <w:rPr>
+          <w:rFonts w:ascii="Times New Roman" w:cs="Times New Roman" w:eastAsia="Times New Roman" w:hAnsi="Times New Roman"/>
+          <w:sz w:val="24"/>
+          <w:szCs w:val="24"/>
+        </w:rPr>
+      </w:pPr>
+      <w:r>
+        <w:rPr>
+          <w:rFonts w:ascii="Times New Roman" w:cs="Times New Roman" w:eastAsia="Times New Roman" w:hAnsi="Times New Roman"/>
+          <w:sz w:val="24"/>
+          <w:szCs w:val="24"/>
+          <w:rtl w:val="0"/>
+        </w:rPr>
+        <w:t xml:space="preserve">Amati isi artikel tersebut dengan cermat. Fokuskan perhatian kalian pada isu-isu yang berkaitan dengan hubungan air dengan tumbuhan, khususnya pada tiga sub materi berikut: </w:t>
+      </w:r>
+    </w:p>
+    <w:p>
+      <w:pPr>
+        <w:numPr>
+          <w:ilvl w:val="0"/>
+          <w:numId w:val="1"/>
+        </w:numPr>
+        <w:spacing w:after="0" w:before="0" w:lineRule="auto"/>
+        <w:ind w:left="1440" w:hanging="360"/>
+        <w:rPr>
+          <w:rFonts w:ascii="Times New Roman" w:cs="Times New Roman" w:eastAsia="Times New Roman" w:hAnsi="Times New Roman"/>
+          <w:sz w:val="24"/>
+          <w:szCs w:val="24"/>
+          <w:u w:val="none"/>
+        </w:rPr>
+      </w:pPr>
+      <w:r>
+        <w:rPr>
+          <w:rFonts w:ascii="Times New Roman" w:cs="Times New Roman" w:eastAsia="Times New Roman" w:hAnsi="Times New Roman"/>
+          <w:sz w:val="24"/>
+          <w:szCs w:val="24"/>
+          <w:rtl w:val="0"/>
+        </w:rPr>
+        <w:t xml:space="preserve">Sel dan Air pada Tumbuhan </w:t>
+      </w:r>
+    </w:p>
+    <w:p>
+      <w:pPr>
+        <w:numPr>
+          <w:ilvl w:val="0"/>
+          <w:numId w:val="1"/>
+        </w:numPr>
+        <w:spacing w:after="0" w:before="0" w:lineRule="auto"/>
+        <w:ind w:left="1440" w:hanging="360"/>
+        <w:rPr>
+          <w:rFonts w:ascii="Times New Roman" w:cs="Times New Roman" w:eastAsia="Times New Roman" w:hAnsi="Times New Roman"/>
+          <w:sz w:val="24"/>
+          <w:szCs w:val="24"/>
+          <w:u w:val="none"/>
+        </w:rPr>
+      </w:pPr>
+      <w:r>
+        <w:rPr>
+          <w:rFonts w:ascii="Times New Roman" w:cs="Times New Roman" w:eastAsia="Times New Roman" w:hAnsi="Times New Roman"/>
+          <w:sz w:val="24"/>
+          <w:szCs w:val="24"/>
+          <w:rtl w:val="0"/>
+        </w:rPr>
+        <w:t xml:space="preserve">Keseimbangan Air dalam Tubuh Tumbuhan </w:t>
+      </w:r>
+    </w:p>
+    <w:p>
+      <w:pPr>
+        <w:numPr>
+          <w:ilvl w:val="0"/>
+          <w:numId w:val="1"/>
+        </w:numPr>
+        <w:spacing w:after="0" w:before="0" w:lineRule="auto"/>
+        <w:ind w:left="1440" w:hanging="360"/>
+        <w:rPr>
+          <w:rFonts w:ascii="Times New Roman" w:cs="Times New Roman" w:eastAsia="Times New Roman" w:hAnsi="Times New Roman"/>
+          <w:sz w:val="24"/>
+          <w:szCs w:val="24"/>
+          <w:u w:val="none"/>
+        </w:rPr>
+      </w:pPr>
+      <w:r>
+        <w:rPr>
+          <w:rFonts w:ascii="Times New Roman" w:cs="Times New Roman" w:eastAsia="Times New Roman" w:hAnsi="Times New Roman"/>
+          <w:sz w:val="24"/>
+          <w:szCs w:val="24"/>
+          <w:rtl w:val="0"/>
+        </w:rPr>
+        <w:t xml:space="preserve">Nutrisi dan Transport Nutrisi </w:t>
+      </w:r>
+    </w:p>
+    <w:p>
+      <w:pPr>
+        <w:spacing w:after="0" w:before="0" w:lineRule="auto"/>
+        <w:ind w:left="720" w:firstLine="0"/>
+        <w:rPr>
+          <w:rFonts w:ascii="Times New Roman" w:cs="Times New Roman" w:eastAsia="Times New Roman" w:hAnsi="Times New Roman"/>
+          <w:sz w:val="24"/>
+          <w:szCs w:val="24"/>
+        </w:rPr>
+      </w:pPr>
+      <w:r>
+        <w:rPr>
+          <w:rtl w:val="0"/>
+        </w:rPr>
+      </w:r>
+    </w:p>
+    <w:p>
+      <w:pPr>
+        <w:spacing w:after="0" w:before="0" w:lineRule="auto"/>
+        <w:ind w:left="720" w:firstLine="0"/>
+        <w:rPr>
+          <w:rFonts w:ascii="Times New Roman" w:cs="Times New Roman" w:eastAsia="Times New Roman" w:hAnsi="Times New Roman"/>
+          <w:sz w:val="24"/>
+          <w:szCs w:val="24"/>
+        </w:rPr>
+      </w:pPr>
+      <w:r>
+        <w:rPr>
+          <w:rFonts w:ascii="Times New Roman" w:cs="Times New Roman" w:eastAsia="Times New Roman" w:hAnsi="Times New Roman"/>
+          <w:sz w:val="24"/>
+          <w:szCs w:val="24"/>
+          <w:rtl w:val="0"/>
+        </w:rPr>
+        <w:t xml:space="preserve">Identifikasilah permasalahan yang muncul dari artikel-artikel tersebut. Tuliskan permasalahan yang menurut kalian penting, kontekstual, dan relevan untuk dikaji lebih lanjut.</w:t>
+      </w:r>
+      <w:r>
+        <w:rPr>
+          <w:rtl w:val="0"/>
+        </w:rPr>
+      </w:r>
+    </w:p>
+    <w:p>
+      <w:pPr>
+        <w:spacing w:after="0" w:before="0" w:lineRule="auto"/>
+        <w:ind w:left="720" w:firstLine="0"/>
+        <w:rPr>
+          <w:rFonts w:ascii="Times New Roman" w:cs="Times New Roman" w:eastAsia="Times New Roman" w:hAnsi="Times New Roman"/>
+          <w:sz w:val="24"/>
+          <w:szCs w:val="24"/>
+        </w:rPr>
+      </w:pPr>
+      <w:r>
+        <w:rPr>
+          <w:rtl w:val="0"/>
+        </w:rPr>
+      </w:r>
+    </w:p>
+    <w:p>
+      <w:pPr>
+        <w:keepNext w:val="0"/>
+        <w:keepLines w:val="0"/>
+        <w:pageBreakBefore w:val="0"/>
+        <w:widowControl w:val="1"/>
+        <w:numPr>
+          <w:ilvl w:val="3"/>
+          <w:numId w:val="4"/>
+        </w:numPr>
+        <w:pBdr>
+          <w:top w:space="0" w:sz="0" w:val="nil"/>
+          <w:left w:space="0" w:sz="0" w:val="nil"/>
+          <w:bottom w:space="0" w:sz="0" w:val="nil"/>
+          <w:right w:space="0" w:sz="0" w:val="nil"/>
+          <w:between w:space="0" w:sz="0" w:val="nil"/>
+        </w:pBdr>
+        <w:shd w:fill="auto" w:val="clear"/>
+        <w:spacing w:after="0" w:before="0" w:line="276" w:lineRule="auto"/>
+        <w:ind w:left="993" w:right="0" w:hanging="283.9999999999999"/>
+        <w:jc w:val="left"/>
+        <w:rPr>
+          <w:rFonts w:ascii="Times New Roman" w:cs="Times New Roman" w:eastAsia="Times New Roman" w:hAnsi="Times New Roman"/>
+          <w:b w:val="1"/>
+          <w:i w:val="0"/>
+          <w:smallCaps w:val="0"/>
+          <w:strike w:val="0"/>
+          <w:color w:val="000000"/>
+          <w:sz w:val="24"/>
+          <w:szCs w:val="24"/>
+          <w:u w:val="none"/>
+          <w:shd w:fill="auto" w:val="clear"/>
+          <w:vertAlign w:val="baseline"/>
+        </w:rPr>
+      </w:pPr>
+      <w:r>
+        <w:rPr>
+          <w:rFonts w:ascii="Times New Roman" w:cs="Times New Roman" w:eastAsia="Times New Roman" w:hAnsi="Times New Roman"/>
+          <w:b w:val="1"/>
+          <w:i w:val="0"/>
+          <w:smallCaps w:val="0"/>
+          <w:strike w:val="0"/>
+          <w:color w:val="000000"/>
+          <w:sz w:val="24"/>
+          <w:szCs w:val="24"/>
+          <w:u w:val="none"/>
+          <w:shd w:fill="auto" w:val="clear"/>
+          <w:vertAlign w:val="baseline"/>
+          <w:rtl w:val="0"/>
+        </w:rPr>
+        <w:t xml:space="preserve">Mengidentifikasi permasalahan</w:t>
+      </w:r>
+    </w:p>
+    <w:p>
+      <w:pPr>
+        <w:spacing w:after="0" w:before="0" w:lineRule="auto"/>
+        <w:ind w:left="720" w:firstLine="0"/>
+        <w:rPr>
+          <w:rFonts w:ascii="Times New Roman" w:cs="Times New Roman" w:eastAsia="Times New Roman" w:hAnsi="Times New Roman"/>
+          <w:sz w:val="24"/>
+          <w:szCs w:val="24"/>
+        </w:rPr>
+      </w:pPr>
+      <w:r>
+        <w:rPr>
+          <w:rFonts w:ascii="Times New Roman" w:cs="Times New Roman" w:eastAsia="Times New Roman" w:hAnsi="Times New Roman"/>
+          <w:sz w:val="24"/>
+          <w:szCs w:val="24"/>
+          <w:rtl w:val="0"/>
+        </w:rPr>
+        <w:t xml:space="preserve">Setelah membaca artikel, identifikasilah permasalahan tumbuhan di lingkungan sekitar kalian yang berkaitan dengan Sel dan Air Pada Tumbuhan, Keseimbangan Air dalam Tubuh Tumbuhan, serta Nutrisi dan Transport Nutrisi pada Tumbuhan (minimal 4).</w:t>
       </w:r>
     </w:p>
     <w:p>
@@ -4878,13 +5073,29 @@
     </w:p>
     <w:p>
       <w:pPr>
+        <w:spacing w:after="0" w:before="0" w:lineRule="auto"/>
+        <w:ind w:left="720" w:firstLine="0"/>
+        <w:rPr>
+          <w:rFonts w:ascii="Times New Roman" w:cs="Times New Roman" w:eastAsia="Times New Roman" w:hAnsi="Times New Roman"/>
+          <w:sz w:val="24"/>
+          <w:szCs w:val="24"/>
+        </w:rPr>
+      </w:pPr>
+      <w:r>
+        <w:rPr>
+          <w:rtl w:val="0"/>
+        </w:rPr>
+      </w:r>
+    </w:p>
+    <w:p>
+      <w:pPr>
         <w:keepNext w:val="0"/>
         <w:keepLines w:val="0"/>
         <w:pageBreakBefore w:val="0"/>
         <w:widowControl w:val="1"/>
         <w:numPr>
           <w:ilvl w:val="3"/>
-          <w:numId w:val="3"/>
+          <w:numId w:val="4"/>
         </w:numPr>
         <w:pBdr>
           <w:top w:space="0" w:sz="0" w:val="nil"/>
@@ -4925,6 +5136,76 @@
         </w:rPr>
         <w:t xml:space="preserve">Memfokuskan permasalahan</w:t>
       </w:r>
+      <w:r>
+        <w:rPr>
+          <w:rtl w:val="0"/>
+        </w:rPr>
+      </w:r>
+    </w:p>
+    <w:p>
+      <w:pPr>
+        <w:numPr>
+          <w:ilvl w:val="0"/>
+          <w:numId w:val="6"/>
+        </w:numPr>
+        <w:spacing w:after="0" w:before="0" w:lineRule="auto"/>
+        <w:ind w:left="1260" w:hanging="360"/>
+        <w:rPr>
+          <w:rFonts w:ascii="Times New Roman" w:cs="Times New Roman" w:eastAsia="Times New Roman" w:hAnsi="Times New Roman"/>
+          <w:sz w:val="24"/>
+          <w:szCs w:val="24"/>
+          <w:u w:val="none"/>
+        </w:rPr>
+      </w:pPr>
+      <w:r>
+        <w:rPr>
+          <w:rFonts w:ascii="Times New Roman" w:cs="Times New Roman" w:eastAsia="Times New Roman" w:hAnsi="Times New Roman"/>
+          <w:sz w:val="24"/>
+          <w:szCs w:val="24"/>
+          <w:rtl w:val="0"/>
+        </w:rPr>
+        <w:t xml:space="preserve">Dari beberapa permasalahan di atas, pilihlah satu permasalahan yang menarik dan paling esensial untuk dibahas secara tuntas! </w:t>
+      </w:r>
+    </w:p>
+    <w:p>
+      <w:pPr>
+        <w:spacing w:after="0" w:before="0" w:lineRule="auto"/>
+        <w:ind w:left="1260" w:firstLine="0"/>
+        <w:rPr>
+          <w:rFonts w:ascii="Times New Roman" w:cs="Times New Roman" w:eastAsia="Times New Roman" w:hAnsi="Times New Roman"/>
+          <w:sz w:val="24"/>
+          <w:szCs w:val="24"/>
+        </w:rPr>
+      </w:pPr>
+      <w:r>
+        <w:rPr>
+          <w:rFonts w:ascii="Times New Roman" w:cs="Times New Roman" w:eastAsia="Times New Roman" w:hAnsi="Times New Roman"/>
+          <w:sz w:val="24"/>
+          <w:szCs w:val="24"/>
+          <w:rtl w:val="0"/>
+        </w:rPr>
+        <w:t xml:space="preserve">Jawab:</w:t>
+      </w:r>
+    </w:p>
+    <w:p>
+      <w:pPr>
+        <w:spacing w:after="0" w:before="0" w:lineRule="auto"/>
+        <w:ind w:left="1260" w:firstLine="0"/>
+        <w:rPr>
+          <w:rFonts w:ascii="Times New Roman" w:cs="Times New Roman" w:eastAsia="Times New Roman" w:hAnsi="Times New Roman"/>
+          <w:sz w:val="24"/>
+          <w:szCs w:val="24"/>
+        </w:rPr>
+      </w:pPr>
+      <w:r>
+        <w:rPr>
+          <w:rFonts w:ascii="Times New Roman" w:cs="Times New Roman" w:eastAsia="Times New Roman" w:hAnsi="Times New Roman"/>
+          <w:sz w:val="24"/>
+          <w:szCs w:val="24"/>
+          <w:rtl w:val="0"/>
+        </w:rPr>
+        <w:t xml:space="preserve">……………………………………………………………………………………………………………………………………………………………………………………………………………………………………………………………………………………………………………………………………………………</w:t>
+      </w:r>
     </w:p>
     <w:p>
       <w:pPr>
@@ -4938,21 +5219,73 @@
       </w:pPr>
       <w:r>
         <w:rPr>
-          <w:rFonts w:ascii="Times New Roman" w:cs="Times New Roman" w:eastAsia="Times New Roman" w:hAnsi="Times New Roman"/>
-          <w:sz w:val="24"/>
-          <w:szCs w:val="24"/>
-          <w:rtl w:val="0"/>
-        </w:rPr>
-        <w:t xml:space="preserve">Dari beberapa permasalahan di atas, </w:t>
-      </w:r>
-      <w:r>
-        <w:rPr>
-          <w:rFonts w:ascii="Times New Roman" w:cs="Times New Roman" w:eastAsia="Times New Roman" w:hAnsi="Times New Roman"/>
-          <w:sz w:val="24"/>
-          <w:szCs w:val="24"/>
-          <w:rtl w:val="0"/>
-        </w:rPr>
-        <w:t xml:space="preserve">pilihlah satu permasalahan yang menarik dan paling esensial untuk dibahas secara tuntas! </w:t>
+          <w:rtl w:val="0"/>
+        </w:rPr>
+      </w:r>
+    </w:p>
+    <w:p>
+      <w:pPr>
+        <w:numPr>
+          <w:ilvl w:val="0"/>
+          <w:numId w:val="6"/>
+        </w:numPr>
+        <w:spacing w:after="0" w:lineRule="auto"/>
+        <w:ind w:left="1260" w:hanging="360"/>
+        <w:rPr>
+          <w:rFonts w:ascii="Times New Roman" w:cs="Times New Roman" w:eastAsia="Times New Roman" w:hAnsi="Times New Roman"/>
+          <w:sz w:val="24"/>
+          <w:szCs w:val="24"/>
+          <w:u w:val="none"/>
+        </w:rPr>
+      </w:pPr>
+      <w:r>
+        <w:rPr>
+          <w:rFonts w:ascii="Times New Roman" w:cs="Times New Roman" w:eastAsia="Times New Roman" w:hAnsi="Times New Roman"/>
+          <w:sz w:val="24"/>
+          <w:szCs w:val="24"/>
+          <w:rtl w:val="0"/>
+        </w:rPr>
+        <w:t xml:space="preserve">Jelaskan penyebab utama dari masalah tersebut! </w:t>
+      </w:r>
+    </w:p>
+    <w:p>
+      <w:pPr>
+        <w:spacing w:after="0" w:lineRule="auto"/>
+        <w:ind w:left="1260" w:firstLine="0"/>
+        <w:rPr>
+          <w:rFonts w:ascii="Times New Roman" w:cs="Times New Roman" w:eastAsia="Times New Roman" w:hAnsi="Times New Roman"/>
+          <w:sz w:val="24"/>
+          <w:szCs w:val="24"/>
+        </w:rPr>
+      </w:pPr>
+      <w:r>
+        <w:rPr>
+          <w:rFonts w:ascii="Times New Roman" w:cs="Times New Roman" w:eastAsia="Times New Roman" w:hAnsi="Times New Roman"/>
+          <w:sz w:val="24"/>
+          <w:szCs w:val="24"/>
+          <w:rtl w:val="0"/>
+        </w:rPr>
+        <w:t xml:space="preserve">Jawab:</w:t>
+      </w:r>
+    </w:p>
+    <w:p>
+      <w:pPr>
+        <w:spacing w:after="0" w:lineRule="auto"/>
+        <w:ind w:left="1260" w:firstLine="0"/>
+        <w:rPr>
+          <w:rFonts w:ascii="Times New Roman" w:cs="Times New Roman" w:eastAsia="Times New Roman" w:hAnsi="Times New Roman"/>
+          <w:sz w:val="24"/>
+          <w:szCs w:val="24"/>
+        </w:rPr>
+      </w:pPr>
+      <w:r>
+        <w:rPr>
+          <w:rFonts w:ascii="Times New Roman" w:cs="Times New Roman" w:eastAsia="Times New Roman" w:hAnsi="Times New Roman"/>
+          <w:sz w:val="24"/>
+          <w:szCs w:val="24"/>
+          <w:rtl w:val="0"/>
+        </w:rPr>
+        <w:t xml:space="preserve">……………………………………………………………………………………………………………………………………………………………………………………………………………………………………………………………………………………………………………………………………………………</w:t>
       </w:r>
     </w:p>
     <w:p>
@@ -4967,6 +5300,47 @@
       </w:pPr>
       <w:r>
         <w:rPr>
+          <w:rtl w:val="0"/>
+        </w:rPr>
+      </w:r>
+    </w:p>
+    <w:p>
+      <w:pPr>
+        <w:numPr>
+          <w:ilvl w:val="0"/>
+          <w:numId w:val="6"/>
+        </w:numPr>
+        <w:spacing w:after="0" w:lineRule="auto"/>
+        <w:ind w:left="1260" w:hanging="360"/>
+        <w:rPr>
+          <w:rFonts w:ascii="Times New Roman" w:cs="Times New Roman" w:eastAsia="Times New Roman" w:hAnsi="Times New Roman"/>
+          <w:sz w:val="24"/>
+          <w:szCs w:val="24"/>
+          <w:u w:val="none"/>
+        </w:rPr>
+      </w:pPr>
+      <w:r>
+        <w:rPr>
+          <w:rFonts w:ascii="Times New Roman" w:cs="Times New Roman" w:eastAsia="Times New Roman" w:hAnsi="Times New Roman"/>
+          <w:sz w:val="24"/>
+          <w:szCs w:val="24"/>
+          <w:rtl w:val="0"/>
+        </w:rPr>
+        <w:t xml:space="preserve">Mengapa masalah tersebut bisa terjadi pada tumbuhan? Jelaskan berdasarkan konsep sel dan air, keseimbangan air, atau nutrisi dan transport nutrisi. </w:t>
+      </w:r>
+    </w:p>
+    <w:p>
+      <w:pPr>
+        <w:spacing w:after="0" w:lineRule="auto"/>
+        <w:ind w:left="1260" w:firstLine="0"/>
+        <w:rPr>
+          <w:rFonts w:ascii="Times New Roman" w:cs="Times New Roman" w:eastAsia="Times New Roman" w:hAnsi="Times New Roman"/>
+          <w:sz w:val="24"/>
+          <w:szCs w:val="24"/>
+        </w:rPr>
+      </w:pPr>
+      <w:r>
+        <w:rPr>
           <w:rFonts w:ascii="Times New Roman" w:cs="Times New Roman" w:eastAsia="Times New Roman" w:hAnsi="Times New Roman"/>
           <w:sz w:val="24"/>
           <w:szCs w:val="24"/>
@@ -4977,107 +5351,103 @@
     </w:p>
     <w:p>
       <w:pPr>
+        <w:spacing w:after="0" w:lineRule="auto"/>
+        <w:ind w:left="1260" w:firstLine="0"/>
+        <w:rPr>
+          <w:rFonts w:ascii="Times New Roman" w:cs="Times New Roman" w:eastAsia="Times New Roman" w:hAnsi="Times New Roman"/>
+          <w:sz w:val="24"/>
+          <w:szCs w:val="24"/>
+        </w:rPr>
+      </w:pPr>
+      <w:r>
+        <w:rPr>
+          <w:rFonts w:ascii="Times New Roman" w:cs="Times New Roman" w:eastAsia="Times New Roman" w:hAnsi="Times New Roman"/>
+          <w:sz w:val="24"/>
+          <w:szCs w:val="24"/>
+          <w:rtl w:val="0"/>
+        </w:rPr>
+        <w:t xml:space="preserve">……………………………………………………………………………………………………………………………………………………………………………………………………………………………………………………………………………………………………………………………………………………</w:t>
+      </w:r>
+    </w:p>
+    <w:p>
+      <w:pPr>
+        <w:spacing w:after="0" w:lineRule="auto"/>
+        <w:ind w:left="720" w:firstLine="0"/>
+        <w:rPr>
+          <w:rFonts w:ascii="Times New Roman" w:cs="Times New Roman" w:eastAsia="Times New Roman" w:hAnsi="Times New Roman"/>
+          <w:sz w:val="24"/>
+          <w:szCs w:val="24"/>
+        </w:rPr>
+      </w:pPr>
+      <w:r>
+        <w:rPr>
+          <w:rtl w:val="0"/>
+        </w:rPr>
+      </w:r>
+    </w:p>
+    <w:p>
+      <w:pPr>
+        <w:numPr>
+          <w:ilvl w:val="0"/>
+          <w:numId w:val="6"/>
+        </w:numPr>
         <w:spacing w:after="0" w:before="0" w:lineRule="auto"/>
-        <w:ind w:left="720" w:firstLine="0"/>
-        <w:rPr>
-          <w:rFonts w:ascii="Times New Roman" w:cs="Times New Roman" w:eastAsia="Times New Roman" w:hAnsi="Times New Roman"/>
-          <w:sz w:val="24"/>
-          <w:szCs w:val="24"/>
-        </w:rPr>
-      </w:pPr>
-      <w:r>
-        <w:rPr>
-          <w:rFonts w:ascii="Times New Roman" w:cs="Times New Roman" w:eastAsia="Times New Roman" w:hAnsi="Times New Roman"/>
-          <w:sz w:val="24"/>
-          <w:szCs w:val="24"/>
-          <w:rtl w:val="0"/>
-        </w:rPr>
-        <w:t xml:space="preserve">…………………………………………………………………………………………………………………………………………………………………………………………………………………………………………………………………………………………………………………………………………………………………………</w:t>
+        <w:ind w:left="1260" w:hanging="360"/>
+        <w:rPr>
+          <w:rFonts w:ascii="Times New Roman" w:cs="Times New Roman" w:eastAsia="Times New Roman" w:hAnsi="Times New Roman"/>
+          <w:sz w:val="24"/>
+          <w:szCs w:val="24"/>
+          <w:u w:val="none"/>
+        </w:rPr>
+      </w:pPr>
+      <w:r>
+        <w:rPr>
+          <w:rFonts w:ascii="Times New Roman" w:cs="Times New Roman" w:eastAsia="Times New Roman" w:hAnsi="Times New Roman"/>
+          <w:sz w:val="24"/>
+          <w:szCs w:val="24"/>
+          <w:rtl w:val="0"/>
+        </w:rPr>
+        <w:t xml:space="preserve">Tuliskan mengapa masalah ini penting dan relevan dengan pengalaman kalian! </w:t>
       </w:r>
     </w:p>
     <w:p>
       <w:pPr>
         <w:spacing w:after="0" w:before="0" w:lineRule="auto"/>
-        <w:ind w:left="720" w:firstLine="0"/>
-        <w:rPr>
-          <w:rFonts w:ascii="Times New Roman" w:cs="Times New Roman" w:eastAsia="Times New Roman" w:hAnsi="Times New Roman"/>
-          <w:sz w:val="24"/>
-          <w:szCs w:val="24"/>
-        </w:rPr>
-      </w:pPr>
-      <w:r>
-        <w:rPr>
-          <w:rtl w:val="0"/>
-        </w:rPr>
+        <w:ind w:left="1260" w:firstLine="0"/>
+        <w:rPr>
+          <w:rFonts w:ascii="Times New Roman" w:cs="Times New Roman" w:eastAsia="Times New Roman" w:hAnsi="Times New Roman"/>
+          <w:sz w:val="24"/>
+          <w:szCs w:val="24"/>
+        </w:rPr>
+      </w:pPr>
+      <w:r>
+        <w:rPr>
+          <w:rFonts w:ascii="Times New Roman" w:cs="Times New Roman" w:eastAsia="Times New Roman" w:hAnsi="Times New Roman"/>
+          <w:sz w:val="24"/>
+          <w:szCs w:val="24"/>
+          <w:rtl w:val="0"/>
+        </w:rPr>
+        <w:t xml:space="preserve">Jawab:</w:t>
       </w:r>
     </w:p>
     <w:p>
       <w:pPr>
         <w:spacing w:after="0" w:before="0" w:lineRule="auto"/>
-        <w:ind w:left="720" w:firstLine="0"/>
-        <w:rPr>
-          <w:rFonts w:ascii="Times New Roman" w:cs="Times New Roman" w:eastAsia="Times New Roman" w:hAnsi="Times New Roman"/>
-          <w:sz w:val="24"/>
-          <w:szCs w:val="24"/>
-        </w:rPr>
-      </w:pPr>
-      <w:r>
-        <w:rPr>
-          <w:rFonts w:ascii="Times New Roman" w:cs="Times New Roman" w:eastAsia="Times New Roman" w:hAnsi="Times New Roman"/>
-          <w:sz w:val="24"/>
-          <w:szCs w:val="24"/>
-          <w:rtl w:val="0"/>
-        </w:rPr>
-        <w:t xml:space="preserve">Tuliskan mengapa masalah ini penting dan relevan dengan </w:t>
-      </w:r>
-      <w:r>
-        <w:rPr>
-          <w:rFonts w:ascii="Times New Roman" w:cs="Times New Roman" w:eastAsia="Times New Roman" w:hAnsi="Times New Roman"/>
-          <w:sz w:val="24"/>
-          <w:szCs w:val="24"/>
-          <w:rtl w:val="0"/>
-        </w:rPr>
-        <w:t xml:space="preserve">pengalaman kalian! </w:t>
-      </w:r>
-    </w:p>
-    <w:p>
-      <w:pPr>
-        <w:spacing w:after="0" w:before="0" w:lineRule="auto"/>
-        <w:ind w:left="720" w:firstLine="0"/>
-        <w:rPr>
-          <w:rFonts w:ascii="Times New Roman" w:cs="Times New Roman" w:eastAsia="Times New Roman" w:hAnsi="Times New Roman"/>
-          <w:sz w:val="24"/>
-          <w:szCs w:val="24"/>
-        </w:rPr>
-      </w:pPr>
-      <w:r>
-        <w:rPr>
-          <w:rFonts w:ascii="Times New Roman" w:cs="Times New Roman" w:eastAsia="Times New Roman" w:hAnsi="Times New Roman"/>
-          <w:sz w:val="24"/>
-          <w:szCs w:val="24"/>
-          <w:rtl w:val="0"/>
-        </w:rPr>
-        <w:t xml:space="preserve">Jawab:</w:t>
-      </w:r>
-    </w:p>
-    <w:p>
-      <w:pPr>
-        <w:spacing w:after="0" w:before="0" w:lineRule="auto"/>
-        <w:ind w:left="720" w:firstLine="0"/>
-        <w:rPr>
-          <w:rFonts w:ascii="Times New Roman" w:cs="Times New Roman" w:eastAsia="Times New Roman" w:hAnsi="Times New Roman"/>
-          <w:sz w:val="24"/>
-          <w:szCs w:val="24"/>
-        </w:rPr>
-      </w:pPr>
-      <w:r>
-        <w:rPr>
-          <w:rFonts w:ascii="Times New Roman" w:cs="Times New Roman" w:eastAsia="Times New Roman" w:hAnsi="Times New Roman"/>
-          <w:sz w:val="24"/>
-          <w:szCs w:val="24"/>
-          <w:rtl w:val="0"/>
-        </w:rPr>
-        <w:t xml:space="preserve">……………………………………………………………………………………………………………………………………………………………………………………………………………………………………………………………………………………………………………………………………………………………………………………………………………………………………………………………………</w:t>
+        <w:ind w:left="1260" w:firstLine="0"/>
+        <w:rPr>
+          <w:rFonts w:ascii="Times New Roman" w:cs="Times New Roman" w:eastAsia="Times New Roman" w:hAnsi="Times New Roman"/>
+          <w:sz w:val="24"/>
+          <w:szCs w:val="24"/>
+        </w:rPr>
+      </w:pPr>
+      <w:r>
+        <w:rPr>
+          <w:rFonts w:ascii="Times New Roman" w:cs="Times New Roman" w:eastAsia="Times New Roman" w:hAnsi="Times New Roman"/>
+          <w:sz w:val="24"/>
+          <w:szCs w:val="24"/>
+          <w:rtl w:val="0"/>
+        </w:rPr>
+        <w:t xml:space="preserve">…………………………………………………………………………………………………………………………………………………………………………………………………………………………………………………………………………………………………………………………………………………………………………………………………………………………………………</w:t>
       </w:r>
     </w:p>
     <w:p>
@@ -5100,7 +5470,7 @@
       <w:pPr>
         <w:numPr>
           <w:ilvl w:val="0"/>
-          <w:numId w:val="3"/>
+          <w:numId w:val="4"/>
         </w:numPr>
         <w:spacing w:after="0" w:before="0" w:line="276" w:lineRule="auto"/>
         <w:ind w:left="720" w:hanging="360"/>
@@ -5130,7 +5500,7 @@
         <w:widowControl w:val="1"/>
         <w:numPr>
           <w:ilvl w:val="3"/>
-          <w:numId w:val="3"/>
+          <w:numId w:val="4"/>
         </w:numPr>
         <w:pBdr>
           <w:top w:space="0" w:sz="0" w:val="nil"/>
@@ -5171,6 +5541,11 @@
         </w:rPr>
         <w:t xml:space="preserve">Review masalah yang dipilih</w:t>
       </w:r>
+      <w:r>
+        <w:rPr>
+          <w:rtl w:val="0"/>
+        </w:rPr>
+      </w:r>
     </w:p>
     <w:p>
       <w:pPr>
@@ -5246,7 +5621,7 @@
         <w:widowControl w:val="1"/>
         <w:numPr>
           <w:ilvl w:val="3"/>
-          <w:numId w:val="3"/>
+          <w:numId w:val="4"/>
         </w:numPr>
         <w:pBdr>
           <w:top w:space="0" w:sz="0" w:val="nil"/>
@@ -5287,6 +5662,11 @@
         </w:rPr>
         <w:t xml:space="preserve">Siapkan rencana kegiatan belajar </w:t>
       </w:r>
+      <w:r>
+        <w:rPr>
+          <w:rtl w:val="0"/>
+        </w:rPr>
+      </w:r>
     </w:p>
     <w:p>
       <w:pPr>
@@ -5362,56 +5742,6 @@
         <w:rPr>
           <w:rtl w:val="0"/>
         </w:rPr>
-      </w:r>
-    </w:p>
-    <w:p>
-      <w:pPr>
-        <w:keepNext w:val="0"/>
-        <w:keepLines w:val="0"/>
-        <w:pageBreakBefore w:val="0"/>
-        <w:widowControl w:val="1"/>
-        <w:numPr>
-          <w:ilvl w:val="3"/>
-          <w:numId w:val="3"/>
-        </w:numPr>
-        <w:pBdr>
-          <w:top w:space="0" w:sz="0" w:val="nil"/>
-          <w:left w:space="0" w:sz="0" w:val="nil"/>
-          <w:bottom w:space="0" w:sz="0" w:val="nil"/>
-          <w:right w:space="0" w:sz="0" w:val="nil"/>
-          <w:between w:space="0" w:sz="0" w:val="nil"/>
-        </w:pBdr>
-        <w:shd w:fill="auto" w:val="clear"/>
-        <w:spacing w:after="0" w:before="0" w:line="276" w:lineRule="auto"/>
-        <w:ind w:left="993" w:right="0" w:hanging="283.9999999999999"/>
-        <w:jc w:val="left"/>
-        <w:rPr>
-          <w:rFonts w:ascii="Times New Roman" w:cs="Times New Roman" w:eastAsia="Times New Roman" w:hAnsi="Times New Roman"/>
-          <w:b w:val="1"/>
-          <w:i w:val="0"/>
-          <w:smallCaps w:val="0"/>
-          <w:strike w:val="0"/>
-          <w:sz w:val="24"/>
-          <w:szCs w:val="24"/>
-          <w:shd w:fill="auto" w:val="clear"/>
-          <w:vertAlign w:val="baseline"/>
-        </w:rPr>
-      </w:pPr>
-      <w:r>
-        <w:rPr>
-          <w:rFonts w:ascii="Times New Roman" w:cs="Times New Roman" w:eastAsia="Times New Roman" w:hAnsi="Times New Roman"/>
-          <w:b w:val="1"/>
-          <w:i w:val="0"/>
-          <w:smallCaps w:val="0"/>
-          <w:strike w:val="0"/>
-          <w:sz w:val="24"/>
-          <w:szCs w:val="24"/>
-          <w:u w:val="none"/>
-          <w:shd w:fill="auto" w:val="clear"/>
-          <w:vertAlign w:val="baseline"/>
-          <w:rtl w:val="0"/>
-        </w:rPr>
-        <w:t xml:space="preserve">Isi esai reflektif </w:t>
       </w:r>
     </w:p>
     <w:p>
@@ -5446,32 +5776,20 @@
       </w:pPr>
       <w:r>
         <w:rPr>
-          <w:rFonts w:ascii="Times New Roman" w:cs="Times New Roman" w:eastAsia="Times New Roman" w:hAnsi="Times New Roman"/>
-          <w:sz w:val="24"/>
-          <w:szCs w:val="24"/>
-          <w:rtl w:val="0"/>
-        </w:rPr>
-        <w:t xml:space="preserve">Unduh dan kerjakan esai reflektif pertemuan 1 pada format yang disediakan di </w:t>
-      </w:r>
-      <w:r>
-        <w:rPr>
-          <w:rFonts w:ascii="Times New Roman" w:cs="Times New Roman" w:eastAsia="Times New Roman" w:hAnsi="Times New Roman"/>
-          <w:i w:val="1"/>
-          <w:sz w:val="24"/>
-          <w:szCs w:val="24"/>
-          <w:rtl w:val="0"/>
-        </w:rPr>
-        <w:t xml:space="preserve">e-module flipbook</w:t>
-      </w:r>
-      <w:r>
-        <w:rPr>
-          <w:rFonts w:ascii="Times New Roman" w:cs="Times New Roman" w:eastAsia="Times New Roman" w:hAnsi="Times New Roman"/>
-          <w:sz w:val="24"/>
-          <w:szCs w:val="24"/>
-          <w:rtl w:val="0"/>
-        </w:rPr>
-        <w:t xml:space="preserve">, lalu unggah hasilnya sesuai petunjuk.</w:t>
-      </w:r>
+          <w:rtl w:val="0"/>
+        </w:rPr>
+      </w:r>
+    </w:p>
+    <w:p>
+      <w:pPr>
+        <w:spacing w:after="0" w:before="0" w:lineRule="auto"/>
+        <w:ind w:left="0" w:firstLine="0"/>
+        <w:rPr>
+          <w:rFonts w:ascii="Times New Roman" w:cs="Times New Roman" w:eastAsia="Times New Roman" w:hAnsi="Times New Roman"/>
+          <w:sz w:val="24"/>
+          <w:szCs w:val="24"/>
+        </w:rPr>
+      </w:pPr>
       <w:r>
         <w:rPr>
           <w:rtl w:val="0"/>
@@ -5497,7 +5815,6 @@
     <w:p>
       <w:pPr>
         <w:spacing w:after="0" w:before="0" w:lineRule="auto"/>
-        <w:ind w:left="720" w:firstLine="0"/>
         <w:rPr>
           <w:rFonts w:ascii="Times New Roman" w:cs="Times New Roman" w:eastAsia="Times New Roman" w:hAnsi="Times New Roman"/>
           <w:sz w:val="24"/>
@@ -5513,7 +5830,6 @@
     <w:p>
       <w:pPr>
         <w:spacing w:after="0" w:before="0" w:lineRule="auto"/>
-        <w:ind w:left="720" w:firstLine="0"/>
         <w:rPr>
           <w:rFonts w:ascii="Times New Roman" w:cs="Times New Roman" w:eastAsia="Times New Roman" w:hAnsi="Times New Roman"/>
           <w:sz w:val="24"/>
@@ -5531,20 +5847,14 @@
         <w:spacing w:after="0" w:before="0" w:lineRule="auto"/>
         <w:rPr>
           <w:rFonts w:ascii="Times New Roman" w:cs="Times New Roman" w:eastAsia="Times New Roman" w:hAnsi="Times New Roman"/>
-          <w:b w:val="1"/>
-          <w:sz w:val="24"/>
-          <w:szCs w:val="24"/>
-        </w:rPr>
-      </w:pPr>
-      <w:r>
-        <w:rPr>
-          <w:rFonts w:ascii="Times New Roman" w:cs="Times New Roman" w:eastAsia="Times New Roman" w:hAnsi="Times New Roman"/>
-          <w:b w:val="1"/>
-          <w:sz w:val="24"/>
-          <w:szCs w:val="24"/>
-          <w:rtl w:val="0"/>
-        </w:rPr>
-        <w:t xml:space="preserve">Unggah hasil pekerjaan LKM secara lengkap beserta identitas kelompok dan nama seluruh anggota ke tempat yang telah disediakan.</w:t>
+          <w:sz w:val="24"/>
+          <w:szCs w:val="24"/>
+        </w:rPr>
+      </w:pPr>
+      <w:r>
+        <w:rPr>
+          <w:rtl w:val="0"/>
+        </w:rPr>
       </w:r>
     </w:p>
     <w:p>
@@ -5558,16 +5868,6 @@
       </w:pPr>
       <w:r>
         <w:rPr>
-          <w:rFonts w:ascii="Times New Roman" w:cs="Times New Roman" w:eastAsia="Times New Roman" w:hAnsi="Times New Roman"/>
-          <w:i w:val="1"/>
-          <w:sz w:val="24"/>
-          <w:szCs w:val="24"/>
-          <w:rtl w:val="0"/>
-        </w:rPr>
-        <w:t xml:space="preserve">Catatan: Tidak perlu menyertakan rubrik penilaian.</w:t>
-      </w:r>
-      <w:r>
-        <w:rPr>
           <w:rtl w:val="0"/>
         </w:rPr>
       </w:r>
@@ -5622,68 +5922,6 @@
         <w:spacing w:after="0" w:before="0" w:lineRule="auto"/>
         <w:rPr>
           <w:rFonts w:ascii="Times New Roman" w:cs="Times New Roman" w:eastAsia="Times New Roman" w:hAnsi="Times New Roman"/>
-          <w:sz w:val="24"/>
-          <w:szCs w:val="24"/>
-        </w:rPr>
-      </w:pPr>
-      <w:r>
-        <w:rPr>
-          <w:rtl w:val="0"/>
-        </w:rPr>
-      </w:r>
-    </w:p>
-    <w:p>
-      <w:pPr>
-        <w:spacing w:after="0" w:before="0" w:lineRule="auto"/>
-        <w:rPr>
-          <w:rFonts w:ascii="Times New Roman" w:cs="Times New Roman" w:eastAsia="Times New Roman" w:hAnsi="Times New Roman"/>
-          <w:sz w:val="24"/>
-          <w:szCs w:val="24"/>
-        </w:rPr>
-      </w:pPr>
-      <w:r>
-        <w:rPr>
-          <w:rtl w:val="0"/>
-        </w:rPr>
-      </w:r>
-    </w:p>
-    <w:p>
-      <w:pPr>
-        <w:spacing w:after="0" w:before="0" w:lineRule="auto"/>
-        <w:rPr>
-          <w:rFonts w:ascii="Times New Roman" w:cs="Times New Roman" w:eastAsia="Times New Roman" w:hAnsi="Times New Roman"/>
-          <w:sz w:val="24"/>
-          <w:szCs w:val="24"/>
-        </w:rPr>
-      </w:pPr>
-      <w:r>
-        <w:rPr>
-          <w:rtl w:val="0"/>
-        </w:rPr>
-      </w:r>
-    </w:p>
-    <w:p>
-      <w:pPr>
-        <w:spacing w:after="0" w:before="0" w:lineRule="auto"/>
-        <w:rPr>
-          <w:rFonts w:ascii="Times New Roman" w:cs="Times New Roman" w:eastAsia="Times New Roman" w:hAnsi="Times New Roman"/>
-          <w:sz w:val="24"/>
-          <w:szCs w:val="24"/>
-        </w:rPr>
-      </w:pPr>
-      <w:r>
-        <w:rPr>
-          <w:rtl w:val="0"/>
-        </w:rPr>
-      </w:r>
-    </w:p>
-    <w:p>
-      <w:pPr>
-        <w:spacing w:after="0" w:before="0" w:line="360" w:lineRule="auto"/>
-        <w:jc w:val="center"/>
-        <w:rPr>
-          <w:rFonts w:ascii="Times New Roman" w:cs="Times New Roman" w:eastAsia="Times New Roman" w:hAnsi="Times New Roman"/>
-          <w:b w:val="1"/>
           <w:sz w:val="24"/>
           <w:szCs w:val="24"/>
         </w:rPr>
@@ -6200,16 +6438,7 @@
                 <w:szCs w:val="20"/>
                 <w:rtl w:val="0"/>
               </w:rPr>
-              <w:t xml:space="preserve">literasi digital </w:t>
-            </w:r>
-            <w:r>
-              <w:rPr>
-                <w:rFonts w:ascii="Times New Roman" w:cs="Times New Roman" w:eastAsia="Times New Roman" w:hAnsi="Times New Roman"/>
-                <w:sz w:val="20"/>
-                <w:szCs w:val="20"/>
-                <w:rtl w:val="0"/>
-              </w:rPr>
-              <w:t xml:space="preserve">&amp; Angket SOL</w:t>
+              <w:t xml:space="preserve">literasi digital &amp; Angket SOL</w:t>
             </w:r>
           </w:p>
         </w:tc>
@@ -7296,7 +7525,7 @@
       <w:lvlText w:val="%1."/>
       <w:lvlJc w:val="left"/>
       <w:pPr>
-        <w:ind w:left="720" w:hanging="360"/>
+        <w:ind w:left="1440" w:hanging="360"/>
       </w:pPr>
       <w:rPr>
         <w:u w:val="none"/>
@@ -7308,7 +7537,7 @@
       <w:lvlText w:val="%2."/>
       <w:lvlJc w:val="left"/>
       <w:pPr>
-        <w:ind w:left="1440" w:hanging="360"/>
+        <w:ind w:left="2160" w:hanging="360"/>
       </w:pPr>
       <w:rPr>
         <w:u w:val="none"/>
@@ -7318,9 +7547,9 @@
       <w:start w:val="1"/>
       <w:numFmt w:val="lowerRoman"/>
       <w:lvlText w:val="%3."/>
-      <w:lvlJc w:val="left"/>
-      <w:pPr>
-        <w:ind w:left="2160" w:hanging="360"/>
+      <w:lvlJc w:val="right"/>
+      <w:pPr>
+        <w:ind w:left="2880" w:hanging="360"/>
       </w:pPr>
       <w:rPr>
         <w:u w:val="none"/>
@@ -7332,7 +7561,7 @@
       <w:lvlText w:val="%4."/>
       <w:lvlJc w:val="left"/>
       <w:pPr>
-        <w:ind w:left="2880" w:hanging="360"/>
+        <w:ind w:left="3600" w:hanging="360"/>
       </w:pPr>
       <w:rPr>
         <w:u w:val="none"/>
@@ -7344,7 +7573,7 @@
       <w:lvlText w:val="%5."/>
       <w:lvlJc w:val="left"/>
       <w:pPr>
-        <w:ind w:left="3600" w:hanging="360"/>
+        <w:ind w:left="4320" w:hanging="360"/>
       </w:pPr>
       <w:rPr>
         <w:u w:val="none"/>
@@ -7354,9 +7583,9 @@
       <w:start w:val="1"/>
       <w:numFmt w:val="lowerRoman"/>
       <w:lvlText w:val="%6."/>
-      <w:lvlJc w:val="left"/>
-      <w:pPr>
-        <w:ind w:left="4320" w:hanging="360"/>
+      <w:lvlJc w:val="right"/>
+      <w:pPr>
+        <w:ind w:left="5040" w:hanging="360"/>
       </w:pPr>
       <w:rPr>
         <w:u w:val="none"/>
@@ -7368,7 +7597,7 @@
       <w:lvlText w:val="%7."/>
       <w:lvlJc w:val="left"/>
       <w:pPr>
-        <w:ind w:left="5040" w:hanging="360"/>
+        <w:ind w:left="5760" w:hanging="360"/>
       </w:pPr>
       <w:rPr>
         <w:u w:val="none"/>
@@ -7380,7 +7609,7 @@
       <w:lvlText w:val="%8."/>
       <w:lvlJc w:val="left"/>
       <w:pPr>
-        <w:ind w:left="5760" w:hanging="360"/>
+        <w:ind w:left="6480" w:hanging="360"/>
       </w:pPr>
       <w:rPr>
         <w:u w:val="none"/>
@@ -7390,9 +7619,9 @@
       <w:start w:val="1"/>
       <w:numFmt w:val="lowerRoman"/>
       <w:lvlText w:val="%9."/>
-      <w:lvlJc w:val="left"/>
-      <w:pPr>
-        <w:ind w:left="6480" w:hanging="360"/>
+      <w:lvlJc w:val="right"/>
+      <w:pPr>
+        <w:ind w:left="7200" w:hanging="360"/>
       </w:pPr>
       <w:rPr>
         <w:u w:val="none"/>
@@ -7428,7 +7657,7 @@
       <w:start w:val="1"/>
       <w:numFmt w:val="lowerRoman"/>
       <w:lvlText w:val="%3."/>
-      <w:lvlJc w:val="right"/>
+      <w:lvlJc w:val="left"/>
       <w:pPr>
         <w:ind w:left="2160" w:hanging="360"/>
       </w:pPr>
@@ -7464,7 +7693,7 @@
       <w:start w:val="1"/>
       <w:numFmt w:val="lowerRoman"/>
       <w:lvlText w:val="%6."/>
-      <w:lvlJc w:val="right"/>
+      <w:lvlJc w:val="left"/>
       <w:pPr>
         <w:ind w:left="4320" w:hanging="360"/>
       </w:pPr>
@@ -7500,7 +7729,7 @@
       <w:start w:val="1"/>
       <w:numFmt w:val="lowerRoman"/>
       <w:lvlText w:val="%9."/>
-      <w:lvlJc w:val="right"/>
+      <w:lvlJc w:val="left"/>
       <w:pPr>
         <w:ind w:left="6480" w:hanging="360"/>
       </w:pPr>
@@ -7512,7 +7741,7 @@
   <w:abstractNum w:abstractNumId="3">
     <w:lvl w:ilvl="0">
       <w:start w:val="1"/>
-      <w:numFmt w:val="upperLetter"/>
+      <w:numFmt w:val="decimal"/>
       <w:lvlText w:val="%1."/>
       <w:lvlJc w:val="left"/>
       <w:pPr>
@@ -7622,6 +7851,116 @@
   <w:abstractNum w:abstractNumId="4">
     <w:lvl w:ilvl="0">
       <w:start w:val="1"/>
+      <w:numFmt w:val="upperLetter"/>
+      <w:lvlText w:val="%1."/>
+      <w:lvlJc w:val="left"/>
+      <w:pPr>
+        <w:ind w:left="720" w:hanging="360"/>
+      </w:pPr>
+      <w:rPr>
+        <w:u w:val="none"/>
+      </w:rPr>
+    </w:lvl>
+    <w:lvl w:ilvl="1">
+      <w:start w:val="1"/>
+      <w:numFmt w:val="lowerLetter"/>
+      <w:lvlText w:val="%2."/>
+      <w:lvlJc w:val="left"/>
+      <w:pPr>
+        <w:ind w:left="1440" w:hanging="360"/>
+      </w:pPr>
+      <w:rPr>
+        <w:u w:val="none"/>
+      </w:rPr>
+    </w:lvl>
+    <w:lvl w:ilvl="2">
+      <w:start w:val="1"/>
+      <w:numFmt w:val="lowerRoman"/>
+      <w:lvlText w:val="%3."/>
+      <w:lvlJc w:val="right"/>
+      <w:pPr>
+        <w:ind w:left="2160" w:hanging="360"/>
+      </w:pPr>
+      <w:rPr>
+        <w:u w:val="none"/>
+      </w:rPr>
+    </w:lvl>
+    <w:lvl w:ilvl="3">
+      <w:start w:val="1"/>
+      <w:numFmt w:val="decimal"/>
+      <w:lvlText w:val="%4."/>
+      <w:lvlJc w:val="left"/>
+      <w:pPr>
+        <w:ind w:left="2880" w:hanging="360"/>
+      </w:pPr>
+      <w:rPr>
+        <w:u w:val="none"/>
+      </w:rPr>
+    </w:lvl>
+    <w:lvl w:ilvl="4">
+      <w:start w:val="1"/>
+      <w:numFmt w:val="lowerLetter"/>
+      <w:lvlText w:val="%5."/>
+      <w:lvlJc w:val="left"/>
+      <w:pPr>
+        <w:ind w:left="3600" w:hanging="360"/>
+      </w:pPr>
+      <w:rPr>
+        <w:u w:val="none"/>
+      </w:rPr>
+    </w:lvl>
+    <w:lvl w:ilvl="5">
+      <w:start w:val="1"/>
+      <w:numFmt w:val="lowerRoman"/>
+      <w:lvlText w:val="%6."/>
+      <w:lvlJc w:val="right"/>
+      <w:pPr>
+        <w:ind w:left="4320" w:hanging="360"/>
+      </w:pPr>
+      <w:rPr>
+        <w:u w:val="none"/>
+      </w:rPr>
+    </w:lvl>
+    <w:lvl w:ilvl="6">
+      <w:start w:val="1"/>
+      <w:numFmt w:val="decimal"/>
+      <w:lvlText w:val="%7."/>
+      <w:lvlJc w:val="left"/>
+      <w:pPr>
+        <w:ind w:left="5040" w:hanging="360"/>
+      </w:pPr>
+      <w:rPr>
+        <w:u w:val="none"/>
+      </w:rPr>
+    </w:lvl>
+    <w:lvl w:ilvl="7">
+      <w:start w:val="1"/>
+      <w:numFmt w:val="lowerLetter"/>
+      <w:lvlText w:val="%8."/>
+      <w:lvlJc w:val="left"/>
+      <w:pPr>
+        <w:ind w:left="5760" w:hanging="360"/>
+      </w:pPr>
+      <w:rPr>
+        <w:u w:val="none"/>
+      </w:rPr>
+    </w:lvl>
+    <w:lvl w:ilvl="8">
+      <w:start w:val="1"/>
+      <w:numFmt w:val="lowerRoman"/>
+      <w:lvlText w:val="%9."/>
+      <w:lvlJc w:val="right"/>
+      <w:pPr>
+        <w:ind w:left="6480" w:hanging="360"/>
+      </w:pPr>
+      <w:rPr>
+        <w:u w:val="none"/>
+      </w:rPr>
+    </w:lvl>
+  </w:abstractNum>
+  <w:abstractNum w:abstractNumId="5">
+    <w:lvl w:ilvl="0">
+      <w:start w:val="1"/>
       <w:numFmt w:val="decimal"/>
       <w:lvlText w:val="%1"/>
       <w:lvlJc w:val="left"/>
@@ -7709,6 +8048,116 @@
         <w:ind w:left="3240" w:hanging="1800"/>
       </w:pPr>
       <w:rPr/>
+    </w:lvl>
+  </w:abstractNum>
+  <w:abstractNum w:abstractNumId="6">
+    <w:lvl w:ilvl="0">
+      <w:start w:val="1"/>
+      <w:numFmt w:val="lowerLetter"/>
+      <w:lvlText w:val="%1."/>
+      <w:lvlJc w:val="left"/>
+      <w:pPr>
+        <w:ind w:left="1440" w:hanging="360"/>
+      </w:pPr>
+      <w:rPr>
+        <w:u w:val="none"/>
+      </w:rPr>
+    </w:lvl>
+    <w:lvl w:ilvl="1">
+      <w:start w:val="1"/>
+      <w:numFmt w:val="lowerRoman"/>
+      <w:lvlText w:val="%2."/>
+      <w:lvlJc w:val="right"/>
+      <w:pPr>
+        <w:ind w:left="2160" w:hanging="360"/>
+      </w:pPr>
+      <w:rPr>
+        <w:u w:val="none"/>
+      </w:rPr>
+    </w:lvl>
+    <w:lvl w:ilvl="2">
+      <w:start w:val="1"/>
+      <w:numFmt w:val="decimal"/>
+      <w:lvlText w:val="%3."/>
+      <w:lvlJc w:val="left"/>
+      <w:pPr>
+        <w:ind w:left="2880" w:hanging="360"/>
+      </w:pPr>
+      <w:rPr>
+        <w:u w:val="none"/>
+      </w:rPr>
+    </w:lvl>
+    <w:lvl w:ilvl="3">
+      <w:start w:val="1"/>
+      <w:numFmt w:val="lowerLetter"/>
+      <w:lvlText w:val="%4."/>
+      <w:lvlJc w:val="left"/>
+      <w:pPr>
+        <w:ind w:left="3600" w:hanging="360"/>
+      </w:pPr>
+      <w:rPr>
+        <w:u w:val="none"/>
+      </w:rPr>
+    </w:lvl>
+    <w:lvl w:ilvl="4">
+      <w:start w:val="1"/>
+      <w:numFmt w:val="lowerRoman"/>
+      <w:lvlText w:val="%5."/>
+      <w:lvlJc w:val="right"/>
+      <w:pPr>
+        <w:ind w:left="4320" w:hanging="360"/>
+      </w:pPr>
+      <w:rPr>
+        <w:u w:val="none"/>
+      </w:rPr>
+    </w:lvl>
+    <w:lvl w:ilvl="5">
+      <w:start w:val="1"/>
+      <w:numFmt w:val="decimal"/>
+      <w:lvlText w:val="%6."/>
+      <w:lvlJc w:val="left"/>
+      <w:pPr>
+        <w:ind w:left="5040" w:hanging="360"/>
+      </w:pPr>
+      <w:rPr>
+        <w:u w:val="none"/>
+      </w:rPr>
+    </w:lvl>
+    <w:lvl w:ilvl="6">
+      <w:start w:val="1"/>
+      <w:numFmt w:val="lowerLetter"/>
+      <w:lvlText w:val="%7."/>
+      <w:lvlJc w:val="left"/>
+      <w:pPr>
+        <w:ind w:left="5760" w:hanging="360"/>
+      </w:pPr>
+      <w:rPr>
+        <w:u w:val="none"/>
+      </w:rPr>
+    </w:lvl>
+    <w:lvl w:ilvl="7">
+      <w:start w:val="1"/>
+      <w:numFmt w:val="lowerRoman"/>
+      <w:lvlText w:val="%8."/>
+      <w:lvlJc w:val="right"/>
+      <w:pPr>
+        <w:ind w:left="6480" w:hanging="360"/>
+      </w:pPr>
+      <w:rPr>
+        <w:u w:val="none"/>
+      </w:rPr>
+    </w:lvl>
+    <w:lvl w:ilvl="8">
+      <w:start w:val="1"/>
+      <w:numFmt w:val="decimal"/>
+      <w:lvlText w:val="%9."/>
+      <w:lvlJc w:val="left"/>
+      <w:pPr>
+        <w:ind w:left="7200" w:hanging="360"/>
+      </w:pPr>
+      <w:rPr>
+        <w:u w:val="none"/>
+      </w:rPr>
     </w:lvl>
   </w:abstractNum>
   <w:num w:numId="1">
@@ -7722,6 +8171,12 @@
   </w:num>
   <w:num w:numId="4">
     <w:abstractNumId w:val="4"/>
+  </w:num>
+  <w:num w:numId="5">
+    <w:abstractNumId w:val="5"/>
+  </w:num>
+  <w:num w:numId="6">
+    <w:abstractNumId w:val="6"/>
   </w:num>
 </w:numbering>
 </file>
@@ -7743,11 +8198,19 @@
       </w:pPr>
     </w:pPrDefault>
   </w:docDefaults>
+  <w:style w:type="table" w:styleId="TableNormal" w:default="1">
+    <w:name w:val="TableNormal"/>
+    <w:tblPr>
+      <w:tblCellMar>
+        <w:top w:w="100.0" w:type="dxa"/>
+        <w:left w:w="100.0" w:type="dxa"/>
+        <w:bottom w:w="100.0" w:type="dxa"/>
+        <w:right w:w="100.0" w:type="dxa"/>
+      </w:tblCellMar>
+    </w:tblPr>
+  </w:style>
   <w:style w:type="paragraph" w:styleId="Normal" w:default="1">
     <w:name w:val="normal"/>
-  </w:style>
-  <w:style w:type="table" w:styleId="TableNormal" w:default="1">
-    <w:name w:val="TableNormal"/>
   </w:style>
   <w:style w:type="paragraph" w:styleId="Heading1">
     <w:name w:val="heading 1"/>
@@ -7849,6 +8312,12 @@
       <w:sz w:val="56"/>
       <w:szCs w:val="56"/>
     </w:rPr>
+  </w:style>
+  <w:style w:type="paragraph" w:styleId="Normal" w:default="1">
+    <w:name w:val="normal"/>
+  </w:style>
+  <w:style w:type="table" w:styleId="TableNormal" w:default="1">
+    <w:name w:val="TableNormal"/>
   </w:style>
   <w:style w:type="paragraph" w:styleId="Normal" w:default="1">
     <w:name w:val="normal"/>
@@ -9350,6 +9819,86 @@
     </w:tblPr>
   </w:style>
   <w:style w:type="table" w:styleId="Table20">
+    <w:basedOn w:val="TableNormal"/>
+    <w:pPr>
+      <w:spacing w:after="0" w:line="240" w:lineRule="auto"/>
+    </w:pPr>
+    <w:tblPr>
+      <w:tblStyleRowBandSize w:val="1"/>
+      <w:tblStyleColBandSize w:val="1"/>
+      <w:tblCellMar>
+        <w:top w:w="0.0" w:type="dxa"/>
+        <w:left w:w="108.0" w:type="dxa"/>
+        <w:bottom w:w="0.0" w:type="dxa"/>
+        <w:right w:w="108.0" w:type="dxa"/>
+      </w:tblCellMar>
+    </w:tblPr>
+  </w:style>
+  <w:style w:type="table" w:styleId="Table1">
+    <w:basedOn w:val="TableNormal"/>
+    <w:pPr>
+      <w:spacing w:after="0" w:line="240" w:lineRule="auto"/>
+    </w:pPr>
+    <w:tblPr>
+      <w:tblStyleRowBandSize w:val="1"/>
+      <w:tblStyleColBandSize w:val="1"/>
+      <w:tblCellMar>
+        <w:top w:w="0.0" w:type="dxa"/>
+        <w:left w:w="108.0" w:type="dxa"/>
+        <w:bottom w:w="0.0" w:type="dxa"/>
+        <w:right w:w="108.0" w:type="dxa"/>
+      </w:tblCellMar>
+    </w:tblPr>
+  </w:style>
+  <w:style w:type="table" w:styleId="Table2">
+    <w:basedOn w:val="TableNormal"/>
+    <w:pPr>
+      <w:spacing w:after="0" w:line="240" w:lineRule="auto"/>
+    </w:pPr>
+    <w:tblPr>
+      <w:tblStyleRowBandSize w:val="1"/>
+      <w:tblStyleColBandSize w:val="1"/>
+      <w:tblCellMar>
+        <w:top w:w="0.0" w:type="dxa"/>
+        <w:left w:w="108.0" w:type="dxa"/>
+        <w:bottom w:w="0.0" w:type="dxa"/>
+        <w:right w:w="108.0" w:type="dxa"/>
+      </w:tblCellMar>
+    </w:tblPr>
+  </w:style>
+  <w:style w:type="table" w:styleId="Table3">
+    <w:basedOn w:val="TableNormal"/>
+    <w:pPr>
+      <w:spacing w:after="0" w:line="240" w:lineRule="auto"/>
+    </w:pPr>
+    <w:tblPr>
+      <w:tblStyleRowBandSize w:val="1"/>
+      <w:tblStyleColBandSize w:val="1"/>
+      <w:tblCellMar>
+        <w:top w:w="0.0" w:type="dxa"/>
+        <w:left w:w="108.0" w:type="dxa"/>
+        <w:bottom w:w="0.0" w:type="dxa"/>
+        <w:right w:w="108.0" w:type="dxa"/>
+      </w:tblCellMar>
+    </w:tblPr>
+  </w:style>
+  <w:style w:type="table" w:styleId="Table4">
+    <w:basedOn w:val="TableNormal"/>
+    <w:pPr>
+      <w:spacing w:after="0" w:line="240" w:lineRule="auto"/>
+    </w:pPr>
+    <w:tblPr>
+      <w:tblStyleRowBandSize w:val="1"/>
+      <w:tblStyleColBandSize w:val="1"/>
+      <w:tblCellMar>
+        <w:top w:w="0.0" w:type="dxa"/>
+        <w:left w:w="108.0" w:type="dxa"/>
+        <w:bottom w:w="0.0" w:type="dxa"/>
+        <w:right w:w="108.0" w:type="dxa"/>
+      </w:tblCellMar>
+    </w:tblPr>
+  </w:style>
+  <w:style w:type="table" w:styleId="Table5">
     <w:basedOn w:val="TableNormal"/>
     <w:pPr>
       <w:spacing w:after="0" w:line="240" w:lineRule="auto"/>
@@ -9756,7 +10305,7 @@
 
 <file path=customXML/item1.xml><?xml version="1.0" encoding="utf-8"?>
 <go:gDocsCustomXmlDataStorage xmlns:go="http://customooxmlschemas.google.com/" xmlns:r="http://schemas.openxmlformats.org/officeDocument/2006/relationships" uri="GoogleDocsCustomDataVersion2">
-  <go:docsCustomData xmlns:go="http://customooxmlschemas.google.com/" roundtripDataSignature="AMtx7mhhrXcHOLW1zYo5X5woSsME6wOcCw==">CgMxLjA4AHIhMUkxRWMwX3pkWmp6YThKMUotcl92YmstY0g5ZGVCb01y</go:docsCustomData>
+  <go:docsCustomData xmlns:go="http://customooxmlschemas.google.com/" roundtripDataSignature="AMtx7mjUX5kT89IOX8QM3xLc+2WUScOE1A==">CgMxLjA4AHIhMWM2OEp3UmszNlJaYVd2dU94SktfUWxzREJIUHVxamVM</go:docsCustomData>
 </go:gDocsCustomXmlDataStorage>
 </file>
 

</xml_diff>